<commit_message>
algunas correciones a entrevista y formato de analisis de datos
</commit_message>
<xml_diff>
--- a/docs/trim1/2_levantamiento_informacion/formato_entrevista_respuestas.docx
+++ b/docs/trim1/2_levantamiento_informacion/formato_entrevista_respuestas.docx
@@ -9,10 +9,10 @@
         <w:tblLook w:val="04A0" w:firstRow="1" w:lastRow="0" w:firstColumn="1" w:lastColumn="0" w:noHBand="0" w:noVBand="1"/>
       </w:tblPr>
       <w:tblGrid>
-        <w:gridCol w:w="444"/>
-        <w:gridCol w:w="1411"/>
-        <w:gridCol w:w="3036"/>
-        <w:gridCol w:w="3945"/>
+        <w:gridCol w:w="526"/>
+        <w:gridCol w:w="1396"/>
+        <w:gridCol w:w="3003"/>
+        <w:gridCol w:w="3911"/>
       </w:tblGrid>
       <w:tr>
         <w:trPr>
@@ -23,11 +23,9 @@
             <w:tcW w:w="4891" w:type="dxa"/>
             <w:gridSpan w:val="3"/>
             <w:shd w:val="clear" w:color="auto" w:fill="E7E6E6" w:themeFill="background2"/>
-            <w:tcMar/>
-          </w:tcPr>
-          <w:p>
-            <w:r>
-              <w:rPr/>
+          </w:tcPr>
+          <w:p>
+            <w:r>
               <w:t>NOMBRE DEL ENTREVISTADO(A):</w:t>
             </w:r>
           </w:p>
@@ -36,7 +34,6 @@
           <w:tcPr>
             <w:tcW w:w="3945" w:type="dxa"/>
             <w:shd w:val="clear" w:color="auto" w:fill="E7E6E6" w:themeFill="background2"/>
-            <w:tcMar/>
           </w:tcPr>
           <w:p>
             <w:r>
@@ -53,31 +50,26 @@
           <w:tcPr>
             <w:tcW w:w="4891" w:type="dxa"/>
             <w:gridSpan w:val="3"/>
-            <w:tcMar/>
-          </w:tcPr>
-          <w:p>
-            <w:r>
-              <w:rPr/>
+          </w:tcPr>
+          <w:p>
+            <w:proofErr w:type="spellStart"/>
+            <w:r>
               <w:t>Dinense</w:t>
             </w:r>
-            <w:r>
-              <w:rPr/>
+            <w:proofErr w:type="spellEnd"/>
+            <w:r>
               <w:t xml:space="preserve"> </w:t>
             </w:r>
             <w:r>
-              <w:rPr/>
               <w:t>P</w:t>
             </w:r>
             <w:r>
-              <w:rPr/>
               <w:t xml:space="preserve">ardo </w:t>
             </w:r>
             <w:r>
-              <w:rPr/>
               <w:t>G</w:t>
             </w:r>
             <w:r>
-              <w:rPr/>
               <w:t>ordillo</w:t>
             </w:r>
           </w:p>
@@ -85,7 +77,6 @@
         <w:tc>
           <w:tcPr>
             <w:tcW w:w="3945" w:type="dxa"/>
-            <w:tcMar/>
           </w:tcPr>
           <w:p/>
         </w:tc>
@@ -99,19 +90,15 @@
             <w:tcW w:w="1855" w:type="dxa"/>
             <w:gridSpan w:val="2"/>
             <w:shd w:val="clear" w:color="auto" w:fill="E7E6E6" w:themeFill="background2"/>
-            <w:tcMar/>
-          </w:tcPr>
-          <w:p>
-            <w:r>
-              <w:rPr/>
+          </w:tcPr>
+          <w:p>
+            <w:r>
               <w:t>FECH</w:t>
             </w:r>
             <w:r>
-              <w:rPr/>
               <w:t>A</w:t>
             </w:r>
             <w:r>
-              <w:rPr/>
               <w:t>:</w:t>
             </w:r>
           </w:p>
@@ -119,14 +106,12 @@
         <w:tc>
           <w:tcPr>
             <w:tcW w:w="3036" w:type="dxa"/>
-            <w:tcMar/>
           </w:tcPr>
           <w:p/>
         </w:tc>
         <w:tc>
           <w:tcPr>
             <w:tcW w:w="3945" w:type="dxa"/>
-            <w:tcMar/>
           </w:tcPr>
           <w:p/>
         </w:tc>
@@ -140,11 +125,9 @@
             <w:tcW w:w="8836" w:type="dxa"/>
             <w:gridSpan w:val="4"/>
             <w:shd w:val="clear" w:color="auto" w:fill="E7E6E6" w:themeFill="background2"/>
-            <w:tcMar/>
-          </w:tcPr>
-          <w:p>
-            <w:r>
-              <w:rPr/>
+          </w:tcPr>
+          <w:p>
+            <w:r>
               <w:t>PREGUNTAS:</w:t>
             </w:r>
           </w:p>
@@ -158,162 +141,161 @@
           <w:tcPr>
             <w:tcW w:w="444" w:type="dxa"/>
             <w:vMerge w:val="restart"/>
-            <w:tcMar/>
-          </w:tcPr>
-          <w:p>
-            <w:pPr>
-              <w:pStyle w:val="ListParagraph"/>
-              <w:ind w:left="0"/>
-            </w:pPr>
-          </w:p>
-          <w:p>
-            <w:pPr>
-              <w:pStyle w:val="ListParagraph"/>
-              <w:ind w:left="0"/>
-            </w:pPr>
-          </w:p>
-          <w:p>
-            <w:pPr>
-              <w:pStyle w:val="ListParagraph"/>
-              <w:ind w:left="0"/>
-              <w:rPr>
-                <w:b w:val="1"/>
-                <w:bCs w:val="1"/>
-              </w:rPr>
-            </w:pPr>
-          </w:p>
-          <w:p>
-            <w:pPr>
-              <w:pStyle w:val="ListParagraph"/>
-              <w:ind w:left="0"/>
-              <w:rPr>
-                <w:b w:val="1"/>
-                <w:bCs w:val="1"/>
-              </w:rPr>
-            </w:pPr>
-            <w:r>
-              <w:rPr>
-                <w:b w:val="1"/>
-                <w:bCs w:val="1"/>
+          </w:tcPr>
+          <w:p>
+            <w:pPr>
+              <w:pStyle w:val="Prrafodelista"/>
+              <w:ind w:left="0"/>
+            </w:pPr>
+          </w:p>
+          <w:p>
+            <w:pPr>
+              <w:pStyle w:val="Prrafodelista"/>
+              <w:ind w:left="0"/>
+            </w:pPr>
+          </w:p>
+          <w:p>
+            <w:pPr>
+              <w:pStyle w:val="Prrafodelista"/>
+              <w:ind w:left="0"/>
+              <w:rPr>
+                <w:b/>
+                <w:bCs/>
+              </w:rPr>
+            </w:pPr>
+          </w:p>
+          <w:p>
+            <w:pPr>
+              <w:pStyle w:val="Prrafodelista"/>
+              <w:ind w:left="0"/>
+              <w:rPr>
+                <w:b/>
+                <w:bCs/>
+              </w:rPr>
+            </w:pPr>
+            <w:r>
+              <w:rPr>
+                <w:b/>
+                <w:bCs/>
               </w:rPr>
               <w:t>C</w:t>
             </w:r>
           </w:p>
           <w:p>
             <w:pPr>
-              <w:pStyle w:val="ListParagraph"/>
-              <w:ind w:left="0"/>
-              <w:rPr>
-                <w:b w:val="1"/>
-                <w:bCs w:val="1"/>
-              </w:rPr>
-            </w:pPr>
-            <w:r>
-              <w:rPr>
-                <w:b w:val="1"/>
-                <w:bCs w:val="1"/>
+              <w:pStyle w:val="Prrafodelista"/>
+              <w:ind w:left="0"/>
+              <w:rPr>
+                <w:b/>
+                <w:bCs/>
+              </w:rPr>
+            </w:pPr>
+            <w:r>
+              <w:rPr>
+                <w:b/>
+                <w:bCs/>
               </w:rPr>
               <w:t>O</w:t>
             </w:r>
           </w:p>
           <w:p>
             <w:pPr>
-              <w:pStyle w:val="ListParagraph"/>
-              <w:ind w:left="0"/>
-              <w:rPr>
-                <w:b w:val="1"/>
-                <w:bCs w:val="1"/>
-              </w:rPr>
-            </w:pPr>
-            <w:r>
-              <w:rPr>
-                <w:b w:val="1"/>
-                <w:bCs w:val="1"/>
+              <w:pStyle w:val="Prrafodelista"/>
+              <w:ind w:left="0"/>
+              <w:rPr>
+                <w:b/>
+                <w:bCs/>
+              </w:rPr>
+            </w:pPr>
+            <w:r>
+              <w:rPr>
+                <w:b/>
+                <w:bCs/>
               </w:rPr>
               <w:t>N</w:t>
             </w:r>
           </w:p>
           <w:p>
             <w:pPr>
-              <w:pStyle w:val="ListParagraph"/>
-              <w:ind w:left="0"/>
-              <w:rPr>
-                <w:b w:val="1"/>
-                <w:bCs w:val="1"/>
-              </w:rPr>
-            </w:pPr>
-            <w:r>
-              <w:rPr>
-                <w:b w:val="1"/>
-                <w:bCs w:val="1"/>
+              <w:pStyle w:val="Prrafodelista"/>
+              <w:ind w:left="0"/>
+              <w:rPr>
+                <w:b/>
+                <w:bCs/>
+              </w:rPr>
+            </w:pPr>
+            <w:r>
+              <w:rPr>
+                <w:b/>
+                <w:bCs/>
               </w:rPr>
               <w:t>T</w:t>
             </w:r>
           </w:p>
           <w:p>
             <w:pPr>
-              <w:pStyle w:val="ListParagraph"/>
-              <w:ind w:left="0"/>
-              <w:rPr>
-                <w:b w:val="1"/>
-                <w:bCs w:val="1"/>
-              </w:rPr>
-            </w:pPr>
-            <w:r>
-              <w:rPr>
-                <w:b w:val="1"/>
-                <w:bCs w:val="1"/>
+              <w:pStyle w:val="Prrafodelista"/>
+              <w:ind w:left="0"/>
+              <w:rPr>
+                <w:b/>
+                <w:bCs/>
+              </w:rPr>
+            </w:pPr>
+            <w:r>
+              <w:rPr>
+                <w:b/>
+                <w:bCs/>
               </w:rPr>
               <w:t>E</w:t>
             </w:r>
           </w:p>
           <w:p>
             <w:pPr>
-              <w:pStyle w:val="ListParagraph"/>
-              <w:ind w:left="0"/>
-              <w:rPr>
-                <w:b w:val="1"/>
-                <w:bCs w:val="1"/>
-              </w:rPr>
-            </w:pPr>
-            <w:r>
-              <w:rPr>
-                <w:b w:val="1"/>
-                <w:bCs w:val="1"/>
+              <w:pStyle w:val="Prrafodelista"/>
+              <w:ind w:left="0"/>
+              <w:rPr>
+                <w:b/>
+                <w:bCs/>
+              </w:rPr>
+            </w:pPr>
+            <w:r>
+              <w:rPr>
+                <w:b/>
+                <w:bCs/>
               </w:rPr>
               <w:t>X</w:t>
             </w:r>
           </w:p>
           <w:p>
             <w:pPr>
-              <w:pStyle w:val="ListParagraph"/>
-              <w:ind w:left="0"/>
-              <w:rPr>
-                <w:b w:val="1"/>
-                <w:bCs w:val="1"/>
-              </w:rPr>
-            </w:pPr>
-            <w:r>
-              <w:rPr>
-                <w:b w:val="1"/>
-                <w:bCs w:val="1"/>
+              <w:pStyle w:val="Prrafodelista"/>
+              <w:ind w:left="0"/>
+              <w:rPr>
+                <w:b/>
+                <w:bCs/>
+              </w:rPr>
+            </w:pPr>
+            <w:r>
+              <w:rPr>
+                <w:b/>
+                <w:bCs/>
               </w:rPr>
               <w:t>T</w:t>
             </w:r>
           </w:p>
           <w:p>
             <w:pPr>
-              <w:pStyle w:val="ListParagraph"/>
-              <w:ind w:left="0"/>
-              <w:rPr>
-                <w:b w:val="1"/>
-                <w:bCs w:val="1"/>
-              </w:rPr>
-            </w:pPr>
-            <w:r>
-              <w:rPr>
-                <w:b w:val="1"/>
-                <w:bCs w:val="1"/>
+              <w:pStyle w:val="Prrafodelista"/>
+              <w:ind w:left="0"/>
+              <w:rPr>
+                <w:b/>
+                <w:bCs/>
+              </w:rPr>
+            </w:pPr>
+            <w:r>
+              <w:rPr>
+                <w:b/>
+                <w:bCs/>
               </w:rPr>
               <w:t>O</w:t>
             </w:r>
@@ -323,19 +305,16 @@
           <w:tcPr>
             <w:tcW w:w="8392" w:type="dxa"/>
             <w:gridSpan w:val="3"/>
-            <w:tcMar/>
-          </w:tcPr>
-          <w:p>
-            <w:pPr>
-              <w:pStyle w:val="ListParagraph"/>
+          </w:tcPr>
+          <w:p>
+            <w:pPr>
+              <w:pStyle w:val="Prrafodelista"/>
               <w:numPr>
                 <w:ilvl w:val="0"/>
                 <w:numId w:val="2"/>
               </w:numPr>
-              <w:rPr/>
-            </w:pPr>
-            <w:r>
-              <w:rPr/>
+            </w:pPr>
+            <w:r>
               <w:t>¿Cómo nació su negocio?</w:t>
             </w:r>
           </w:p>
@@ -349,7 +328,6 @@
           <w:tcPr>
             <w:tcW w:w="444" w:type="dxa"/>
             <w:vMerge/>
-            <w:tcMar/>
           </w:tcPr>
           <w:p/>
         </w:tc>
@@ -357,173 +335,136 @@
           <w:tcPr>
             <w:tcW w:w="8392" w:type="dxa"/>
             <w:gridSpan w:val="3"/>
-            <w:tcMar/>
-          </w:tcPr>
-          <w:p>
-            <w:pPr>
-              <w:pStyle w:val="Normal"/>
-              <w:ind w:left="0"/>
-            </w:pPr>
-            <w:r>
-              <w:rPr>
-                <w:noProof w:val="0"/>
+          </w:tcPr>
+          <w:p>
+            <w:r>
+              <w:rPr>
                 <w:lang w:val="es-MX"/>
               </w:rPr>
               <w:t>He realizado varios emprendimientos en diferentes negocios</w:t>
             </w:r>
             <w:r>
               <w:rPr>
-                <w:noProof w:val="0"/>
                 <w:lang w:val="es-MX"/>
               </w:rPr>
               <w:t>,</w:t>
             </w:r>
             <w:r>
               <w:rPr>
-                <w:noProof w:val="0"/>
                 <w:lang w:val="es-MX"/>
               </w:rPr>
               <w:t xml:space="preserve"> lo</w:t>
             </w:r>
             <w:r>
               <w:rPr>
-                <w:noProof w:val="0"/>
                 <w:lang w:val="es-MX"/>
               </w:rPr>
               <w:t xml:space="preserve">s </w:t>
             </w:r>
             <w:r>
               <w:rPr>
-                <w:noProof w:val="0"/>
                 <w:lang w:val="es-MX"/>
               </w:rPr>
               <w:t>cuales me llevaron</w:t>
             </w:r>
             <w:r>
               <w:rPr>
-                <w:noProof w:val="0"/>
+                <w:lang w:val="es-MX"/>
+              </w:rPr>
+              <w:t xml:space="preserve"> a</w:t>
+            </w:r>
+            <w:r>
+              <w:rPr>
                 <w:lang w:val="es-MX"/>
               </w:rPr>
               <w:t xml:space="preserve"> </w:t>
             </w:r>
             <w:r>
               <w:rPr>
-                <w:noProof w:val="0"/>
-                <w:lang w:val="es-MX"/>
-              </w:rPr>
-              <w:t>a</w:t>
-            </w:r>
-            <w:r>
-              <w:rPr>
-                <w:noProof w:val="0"/>
+                <w:lang w:val="es-MX"/>
+              </w:rPr>
+              <w:t>tener</w:t>
+            </w:r>
+            <w:r>
+              <w:rPr>
+                <w:lang w:val="es-MX"/>
+              </w:rPr>
+              <w:t xml:space="preserve"> varios </w:t>
+            </w:r>
+            <w:r>
+              <w:t>conocimientos</w:t>
+            </w:r>
+            <w:r>
+              <w:t>,</w:t>
+            </w:r>
+            <w:r>
+              <w:t xml:space="preserve"> actitudes o desempeño</w:t>
+            </w:r>
+            <w:r>
+              <w:t>s</w:t>
+            </w:r>
+            <w:r>
+              <w:rPr>
+                <w:lang w:val="es-MX"/>
+              </w:rPr>
+              <w:t xml:space="preserve"> en estas labores</w:t>
+            </w:r>
+            <w:r>
+              <w:rPr>
+                <w:lang w:val="es-MX"/>
+              </w:rPr>
+              <w:t xml:space="preserve">, </w:t>
+            </w:r>
+            <w:r>
+              <w:rPr>
+                <w:lang w:val="es-MX"/>
+              </w:rPr>
+              <w:t xml:space="preserve">por eso decidí montar este negocio de </w:t>
+            </w:r>
+            <w:r>
+              <w:t>miscelánea</w:t>
+            </w:r>
+            <w:r>
+              <w:t>. E</w:t>
+            </w:r>
+            <w:r>
+              <w:rPr>
+                <w:lang w:val="es-MX"/>
+              </w:rPr>
+              <w:t>s un negocio de mucha rentabilidad</w:t>
+            </w:r>
+            <w:r>
+              <w:rPr>
+                <w:lang w:val="es-MX"/>
+              </w:rPr>
+              <w:t>,</w:t>
+            </w:r>
+            <w:r>
+              <w:rPr>
+                <w:lang w:val="es-MX"/>
+              </w:rPr>
+              <w:t xml:space="preserve"> ya que se encuentra mucha variedad</w:t>
+            </w:r>
+            <w:r>
+              <w:rPr>
+                <w:lang w:val="es-MX"/>
+              </w:rPr>
+              <w:t>,</w:t>
+            </w:r>
+            <w:r>
+              <w:rPr>
+                <w:lang w:val="es-MX"/>
+              </w:rPr>
+              <w:t xml:space="preserve"> alta</w:t>
+            </w:r>
+            <w:r>
+              <w:rPr>
                 <w:lang w:val="es-MX"/>
               </w:rPr>
               <w:t xml:space="preserve"> </w:t>
             </w:r>
             <w:r>
               <w:rPr>
-                <w:noProof w:val="0"/>
-                <w:lang w:val="es-MX"/>
-              </w:rPr>
-              <w:t>tener</w:t>
-            </w:r>
-            <w:r>
-              <w:rPr>
-                <w:noProof w:val="0"/>
-                <w:lang w:val="es-MX"/>
-              </w:rPr>
-              <w:t xml:space="preserve"> varios </w:t>
-            </w:r>
-            <w:r>
-              <w:rPr/>
-              <w:t>conocimientos</w:t>
-            </w:r>
-            <w:r>
-              <w:rPr/>
-              <w:t>,</w:t>
-            </w:r>
-            <w:r>
-              <w:rPr/>
-              <w:t xml:space="preserve"> actitudes o desempeño</w:t>
-            </w:r>
-            <w:r>
-              <w:rPr/>
-              <w:t>s</w:t>
-            </w:r>
-            <w:r>
-              <w:rPr>
-                <w:noProof w:val="0"/>
-                <w:lang w:val="es-MX"/>
-              </w:rPr>
-              <w:t xml:space="preserve"> en estas labores</w:t>
-            </w:r>
-            <w:r>
-              <w:rPr>
-                <w:noProof w:val="0"/>
-                <w:lang w:val="es-MX"/>
-              </w:rPr>
-              <w:t xml:space="preserve">, </w:t>
-            </w:r>
-            <w:r>
-              <w:rPr>
-                <w:noProof w:val="0"/>
-                <w:lang w:val="es-MX"/>
-              </w:rPr>
-              <w:t xml:space="preserve">por eso decidí montar este negocio de </w:t>
-            </w:r>
-            <w:r>
-              <w:rPr/>
-              <w:t>miscelánea</w:t>
-            </w:r>
-            <w:r>
-              <w:rPr/>
-              <w:t>. E</w:t>
-            </w:r>
-            <w:r>
-              <w:rPr>
-                <w:noProof w:val="0"/>
-                <w:lang w:val="es-MX"/>
-              </w:rPr>
-              <w:t>s un negocio de mucha rentabilidad</w:t>
-            </w:r>
-            <w:r>
-              <w:rPr>
-                <w:noProof w:val="0"/>
-                <w:lang w:val="es-MX"/>
-              </w:rPr>
-              <w:t>,</w:t>
-            </w:r>
-            <w:r>
-              <w:rPr>
-                <w:noProof w:val="0"/>
-                <w:lang w:val="es-MX"/>
-              </w:rPr>
-              <w:t xml:space="preserve"> ya que se encuentra mucha variedad</w:t>
-            </w:r>
-            <w:r>
-              <w:rPr>
-                <w:noProof w:val="0"/>
-                <w:lang w:val="es-MX"/>
-              </w:rPr>
-              <w:t>,</w:t>
-            </w:r>
-            <w:r>
-              <w:rPr>
-                <w:noProof w:val="0"/>
-                <w:lang w:val="es-MX"/>
-              </w:rPr>
-              <w:t xml:space="preserve"> alta</w:t>
-            </w:r>
-            <w:r>
-              <w:rPr>
-                <w:noProof w:val="0"/>
-                <w:lang w:val="es-MX"/>
-              </w:rPr>
-              <w:t xml:space="preserve"> </w:t>
-            </w:r>
-            <w:r>
-              <w:rPr>
-                <w:noProof w:val="0"/>
                 <w:lang w:val="es-MX"/>
               </w:rPr>
               <w:t xml:space="preserve">demanda y un gran porcentaje de ganancia por producto. </w:t>
@@ -539,7 +480,6 @@
           <w:tcPr>
             <w:tcW w:w="444" w:type="dxa"/>
             <w:vMerge/>
-            <w:tcMar/>
           </w:tcPr>
           <w:p/>
         </w:tc>
@@ -547,27 +487,22 @@
           <w:tcPr>
             <w:tcW w:w="8392" w:type="dxa"/>
             <w:gridSpan w:val="3"/>
-            <w:tcMar/>
-          </w:tcPr>
-          <w:p>
-            <w:pPr>
-              <w:pStyle w:val="ListParagraph"/>
+          </w:tcPr>
+          <w:p>
+            <w:pPr>
+              <w:pStyle w:val="Prrafodelista"/>
               <w:numPr>
                 <w:ilvl w:val="0"/>
                 <w:numId w:val="2"/>
               </w:numPr>
-              <w:rPr/>
-            </w:pPr>
-            <w:r>
-              <w:rPr/>
+            </w:pPr>
+            <w:r>
               <w:t>¿Hace cuánto tiempo existe su negocio donde está ubica</w:t>
             </w:r>
             <w:r>
-              <w:rPr/>
               <w:t>do</w:t>
             </w:r>
             <w:r>
-              <w:rPr/>
               <w:t xml:space="preserve"> actualmente?</w:t>
             </w:r>
           </w:p>
@@ -581,7 +516,6 @@
           <w:tcPr>
             <w:tcW w:w="444" w:type="dxa"/>
             <w:vMerge/>
-            <w:tcMar/>
           </w:tcPr>
           <w:p/>
         </w:tc>
@@ -589,282 +523,234 @@
           <w:tcPr>
             <w:tcW w:w="8392" w:type="dxa"/>
             <w:gridSpan w:val="3"/>
-            <w:tcMar/>
-          </w:tcPr>
-          <w:p>
-            <w:pPr>
-              <w:pStyle w:val="Normal"/>
-            </w:pPr>
-            <w:r>
-              <w:rPr>
-                <w:noProof w:val="0"/>
+          </w:tcPr>
+          <w:p>
+            <w:r>
+              <w:rPr>
                 <w:lang w:val="es-MX"/>
               </w:rPr>
               <w:t>Pues el negocio lleva más o menos 12 años</w:t>
             </w:r>
             <w:r>
               <w:rPr>
-                <w:noProof w:val="0"/>
                 <w:lang w:val="es-MX"/>
               </w:rPr>
               <w:t>,</w:t>
             </w:r>
             <w:r>
               <w:rPr>
-                <w:noProof w:val="0"/>
                 <w:lang w:val="es-MX"/>
               </w:rPr>
               <w:t xml:space="preserve"> en los cuales </w:t>
             </w:r>
             <w:r>
               <w:rPr>
-                <w:noProof w:val="0"/>
                 <w:lang w:val="es-MX"/>
               </w:rPr>
               <w:t xml:space="preserve">se </w:t>
             </w:r>
             <w:r>
               <w:rPr>
-                <w:noProof w:val="0"/>
                 <w:lang w:val="es-MX"/>
               </w:rPr>
               <w:t>ha distribuido en 2 ubicaciones diferentes</w:t>
             </w:r>
             <w:r>
               <w:rPr>
-                <w:noProof w:val="0"/>
                 <w:lang w:val="es-MX"/>
               </w:rPr>
               <w:t>.</w:t>
             </w:r>
             <w:r>
               <w:rPr>
-                <w:noProof w:val="0"/>
                 <w:lang w:val="es-MX"/>
               </w:rPr>
               <w:t xml:space="preserve"> </w:t>
             </w:r>
             <w:r>
               <w:rPr>
-                <w:noProof w:val="0"/>
                 <w:lang w:val="es-MX"/>
               </w:rPr>
               <w:t>U</w:t>
             </w:r>
             <w:r>
               <w:rPr>
-                <w:noProof w:val="0"/>
                 <w:lang w:val="es-MX"/>
               </w:rPr>
               <w:t>na</w:t>
             </w:r>
             <w:r>
               <w:rPr>
-                <w:noProof w:val="0"/>
                 <w:lang w:val="es-MX"/>
               </w:rPr>
               <w:t xml:space="preserve"> de ellas</w:t>
             </w:r>
             <w:r>
               <w:rPr>
-                <w:noProof w:val="0"/>
                 <w:lang w:val="es-MX"/>
               </w:rPr>
               <w:t xml:space="preserve"> </w:t>
             </w:r>
             <w:r>
-              <w:rPr/>
-              <w:t>fu</w:t>
-            </w:r>
-            <w:r>
-              <w:rPr/>
+              <w:t>fue</w:t>
+            </w:r>
+            <w:r>
+              <w:t xml:space="preserve"> e</w:t>
+            </w:r>
+            <w:r>
+              <w:t>n</w:t>
+            </w:r>
+            <w:r>
+              <w:rPr>
+                <w:lang w:val="es-MX"/>
+              </w:rPr>
+              <w:t xml:space="preserve"> la calle 2 </w:t>
+            </w:r>
+            <w:r>
+              <w:rPr>
+                <w:lang w:val="es-MX"/>
+              </w:rPr>
+              <w:t>No.</w:t>
+            </w:r>
+            <w:r>
+              <w:rPr>
+                <w:lang w:val="es-MX"/>
+              </w:rPr>
+              <w:t xml:space="preserve"> 9- 85</w:t>
+            </w:r>
+            <w:r>
+              <w:rPr>
+                <w:lang w:val="es-MX"/>
+              </w:rPr>
+              <w:t>,</w:t>
+            </w:r>
+            <w:r>
+              <w:rPr>
+                <w:lang w:val="es-MX"/>
+              </w:rPr>
+              <w:t xml:space="preserve"> </w:t>
+            </w:r>
+            <w:r>
+              <w:rPr>
+                <w:lang w:val="es-MX"/>
+              </w:rPr>
+              <w:t>b</w:t>
+            </w:r>
+            <w:r>
+              <w:rPr>
+                <w:lang w:val="es-MX"/>
+              </w:rPr>
+              <w:t xml:space="preserve">arrio La </w:t>
+            </w:r>
+            <w:r>
+              <w:rPr>
+                <w:lang w:val="es-MX"/>
+              </w:rPr>
+              <w:t>Cruces</w:t>
+            </w:r>
+            <w:r>
+              <w:rPr>
+                <w:lang w:val="es-MX"/>
+              </w:rPr>
+              <w:t>.</w:t>
+            </w:r>
+            <w:r>
+              <w:rPr>
+                <w:lang w:val="es-MX"/>
+              </w:rPr>
+              <w:t xml:space="preserve"> Por motivos de problemas con mi arrendatario</w:t>
+            </w:r>
+            <w:r>
+              <w:rPr>
+                <w:lang w:val="es-MX"/>
+              </w:rPr>
+              <w:t>,</w:t>
+            </w:r>
+            <w:r>
+              <w:rPr>
+                <w:lang w:val="es-MX"/>
+              </w:rPr>
+              <w:t xml:space="preserve"> decidí mover este negocio para mi propio hogar que queda ubicado en calle </w:t>
+            </w:r>
+            <w:r>
+              <w:rPr>
+                <w:lang w:val="es-MX"/>
+              </w:rPr>
+              <w:t>6</w:t>
+            </w:r>
+            <w:r>
+              <w:rPr>
+                <w:lang w:val="es-MX"/>
+              </w:rPr>
+              <w:t>6</w:t>
+            </w:r>
+            <w:r>
+              <w:rPr>
+                <w:lang w:val="es-MX"/>
+              </w:rPr>
+              <w:t>A</w:t>
+            </w:r>
+            <w:r>
+              <w:rPr>
+                <w:lang w:val="es-MX"/>
+              </w:rPr>
+              <w:t xml:space="preserve"> sur </w:t>
+            </w:r>
+            <w:r>
+              <w:rPr>
+                <w:lang w:val="es-MX"/>
+              </w:rPr>
+              <w:t>No.</w:t>
+            </w:r>
+            <w:r>
+              <w:rPr>
+                <w:lang w:val="es-MX"/>
+              </w:rPr>
+              <w:t xml:space="preserve"> 81</w:t>
+            </w:r>
+            <w:r>
+              <w:rPr>
+                <w:lang w:val="es-MX"/>
+              </w:rPr>
+              <w:t>H</w:t>
+            </w:r>
+            <w:r>
+              <w:rPr>
+                <w:lang w:val="es-MX"/>
+              </w:rPr>
+              <w:t>-21</w:t>
+            </w:r>
+            <w:r>
+              <w:rPr>
+                <w:lang w:val="es-MX"/>
+              </w:rPr>
+              <w:t>,</w:t>
+            </w:r>
+            <w:r>
+              <w:rPr>
+                <w:lang w:val="es-MX"/>
+              </w:rPr>
+              <w:t xml:space="preserve"> </w:t>
+            </w:r>
+            <w:r>
+              <w:rPr>
+                <w:lang w:val="es-MX"/>
+              </w:rPr>
               <w:t>e</w:t>
             </w:r>
             <w:r>
-              <w:rPr/>
-              <w:t xml:space="preserve"> e</w:t>
-            </w:r>
-            <w:r>
-              <w:rPr/>
-              <w:t>n</w:t>
-            </w:r>
-            <w:r>
-              <w:rPr>
-                <w:noProof w:val="0"/>
-                <w:lang w:val="es-MX"/>
-              </w:rPr>
-              <w:t xml:space="preserve"> la calle 2 </w:t>
-            </w:r>
-            <w:r>
-              <w:rPr>
-                <w:noProof w:val="0"/>
-                <w:lang w:val="es-MX"/>
-              </w:rPr>
-              <w:t>No.</w:t>
-            </w:r>
-            <w:r>
-              <w:rPr>
-                <w:noProof w:val="0"/>
-                <w:lang w:val="es-MX"/>
-              </w:rPr>
-              <w:t xml:space="preserve"> 9- 85</w:t>
-            </w:r>
-            <w:r>
-              <w:rPr>
-                <w:noProof w:val="0"/>
-                <w:lang w:val="es-MX"/>
-              </w:rPr>
-              <w:t>,</w:t>
-            </w:r>
-            <w:r>
-              <w:rPr>
-                <w:noProof w:val="0"/>
-                <w:lang w:val="es-MX"/>
-              </w:rPr>
-              <w:t xml:space="preserve"> </w:t>
-            </w:r>
-            <w:r>
-              <w:rPr>
-                <w:noProof w:val="0"/>
-                <w:lang w:val="es-MX"/>
-              </w:rPr>
-              <w:t>b</w:t>
-            </w:r>
-            <w:r>
-              <w:rPr>
-                <w:noProof w:val="0"/>
-                <w:lang w:val="es-MX"/>
-              </w:rPr>
-              <w:t xml:space="preserve">arrio La </w:t>
-            </w:r>
-            <w:r>
-              <w:rPr>
-                <w:noProof w:val="0"/>
-                <w:lang w:val="es-MX"/>
-              </w:rPr>
-              <w:t>Cruces</w:t>
-            </w:r>
-            <w:r>
-              <w:rPr>
-                <w:noProof w:val="0"/>
-                <w:lang w:val="es-MX"/>
-              </w:rPr>
-              <w:t>.</w:t>
-            </w:r>
-            <w:r>
-              <w:rPr>
-                <w:noProof w:val="0"/>
-                <w:lang w:val="es-MX"/>
-              </w:rPr>
-              <w:t xml:space="preserve"> Por motivos de problemas con mi arrendatario</w:t>
-            </w:r>
-            <w:r>
-              <w:rPr>
-                <w:noProof w:val="0"/>
-                <w:lang w:val="es-MX"/>
-              </w:rPr>
-              <w:t>,</w:t>
-            </w:r>
-            <w:r>
-              <w:rPr>
-                <w:noProof w:val="0"/>
-                <w:lang w:val="es-MX"/>
-              </w:rPr>
-              <w:t xml:space="preserve"> decidí mover este negocio para mi propio hogar que queda ubicado en calle </w:t>
-            </w:r>
-            <w:r>
-              <w:rPr>
-                <w:noProof w:val="0"/>
-                <w:lang w:val="es-MX"/>
-              </w:rPr>
-              <w:t>6</w:t>
-            </w:r>
-            <w:r>
-              <w:rPr>
-                <w:noProof w:val="0"/>
-                <w:lang w:val="es-MX"/>
-              </w:rPr>
-              <w:t>6</w:t>
-            </w:r>
-            <w:r>
-              <w:rPr>
-                <w:noProof w:val="0"/>
-                <w:lang w:val="es-MX"/>
-              </w:rPr>
-              <w:t>A</w:t>
-            </w:r>
-            <w:r>
-              <w:rPr>
-                <w:noProof w:val="0"/>
-                <w:lang w:val="es-MX"/>
-              </w:rPr>
-              <w:t xml:space="preserve"> sur </w:t>
-            </w:r>
-            <w:r>
-              <w:rPr>
-                <w:noProof w:val="0"/>
-                <w:lang w:val="es-MX"/>
-              </w:rPr>
-              <w:t>No.</w:t>
-            </w:r>
-            <w:r>
-              <w:rPr>
-                <w:noProof w:val="0"/>
-                <w:lang w:val="es-MX"/>
-              </w:rPr>
-              <w:t xml:space="preserve"> 81</w:t>
-            </w:r>
-            <w:r>
-              <w:rPr>
-                <w:noProof w:val="0"/>
-                <w:lang w:val="es-MX"/>
-              </w:rPr>
-              <w:t>H</w:t>
-            </w:r>
-            <w:r>
-              <w:rPr>
-                <w:noProof w:val="0"/>
-                <w:lang w:val="es-MX"/>
-              </w:rPr>
-              <w:t>-21</w:t>
-            </w:r>
-            <w:r>
-              <w:rPr>
-                <w:noProof w:val="0"/>
-                <w:lang w:val="es-MX"/>
-              </w:rPr>
-              <w:t>,</w:t>
-            </w:r>
-            <w:r>
-              <w:rPr>
-                <w:noProof w:val="0"/>
-                <w:lang w:val="es-MX"/>
-              </w:rPr>
-              <w:t xml:space="preserve"> </w:t>
-            </w:r>
-            <w:r>
-              <w:rPr>
-                <w:noProof w:val="0"/>
-                <w:lang w:val="es-MX"/>
-              </w:rPr>
-              <w:t>e</w:t>
-            </w:r>
-            <w:r>
-              <w:rPr>
-                <w:noProof w:val="0"/>
+              <w:rPr>
                 <w:lang w:val="es-MX"/>
               </w:rPr>
               <w:t xml:space="preserve">n </w:t>
             </w:r>
             <w:r>
               <w:rPr>
-                <w:noProof w:val="0"/>
                 <w:lang w:val="es-MX"/>
               </w:rPr>
               <w:t>B</w:t>
             </w:r>
             <w:r>
-              <w:rPr/>
               <w:t>osa.</w:t>
             </w:r>
           </w:p>
@@ -878,7 +764,6 @@
           <w:tcPr>
             <w:tcW w:w="444" w:type="dxa"/>
             <w:vMerge/>
-            <w:tcMar/>
           </w:tcPr>
           <w:p/>
         </w:tc>
@@ -886,19 +771,16 @@
           <w:tcPr>
             <w:tcW w:w="8392" w:type="dxa"/>
             <w:gridSpan w:val="3"/>
-            <w:tcMar/>
-          </w:tcPr>
-          <w:p>
-            <w:pPr>
-              <w:pStyle w:val="ListParagraph"/>
+          </w:tcPr>
+          <w:p>
+            <w:pPr>
+              <w:pStyle w:val="Prrafodelista"/>
               <w:numPr>
                 <w:ilvl w:val="0"/>
                 <w:numId w:val="2"/>
               </w:numPr>
-              <w:rPr/>
-            </w:pPr>
-            <w:r>
-              <w:rPr/>
+            </w:pPr>
+            <w:r>
               <w:t>¿Qué tipo de productos comercializa en su negocio?</w:t>
             </w:r>
           </w:p>
@@ -912,7 +794,6 @@
           <w:tcPr>
             <w:tcW w:w="444" w:type="dxa"/>
             <w:vMerge/>
-            <w:tcMar/>
           </w:tcPr>
           <w:p/>
         </w:tc>
@@ -920,67 +801,31 @@
           <w:tcPr>
             <w:tcW w:w="8392" w:type="dxa"/>
             <w:gridSpan w:val="3"/>
-            <w:tcMar/>
-          </w:tcPr>
-          <w:p>
-            <w:pPr>
-              <w:pStyle w:val="Normal"/>
-            </w:pPr>
-            <w:r>
-              <w:rPr>
-                <w:noProof w:val="0"/>
+          </w:tcPr>
+          <w:p>
+            <w:r>
+              <w:rPr>
                 <w:lang w:val="es-MX"/>
               </w:rPr>
               <w:t>Se comercializan productos de uso diario</w:t>
             </w:r>
             <w:r>
               <w:rPr>
-                <w:noProof w:val="0"/>
                 <w:lang w:val="es-MX"/>
               </w:rPr>
               <w:t>,</w:t>
             </w:r>
             <w:r>
               <w:rPr>
-                <w:noProof w:val="0"/>
                 <w:lang w:val="es-MX"/>
               </w:rPr>
               <w:t xml:space="preserve"> como lo son productos para el hogar, cuidado del cuerpo, papelería,</w:t>
             </w:r>
             <w:r>
               <w:rPr>
-                <w:noProof w:val="0"/>
-                <w:lang w:val="es-MX"/>
-              </w:rPr>
-              <w:t xml:space="preserve"> </w:t>
-            </w:r>
-            <w:r>
-              <w:rPr>
-                <w:noProof w:val="0"/>
-                <w:lang w:val="es-MX"/>
-              </w:rPr>
-              <w:t xml:space="preserve">juguetería </w:t>
-            </w:r>
-            <w:r>
-              <w:rPr>
-                <w:noProof w:val="0"/>
-                <w:lang w:val="es-MX"/>
-              </w:rPr>
-              <w:t>y</w:t>
-            </w:r>
-            <w:r>
-              <w:rPr>
-                <w:noProof w:val="0"/>
-                <w:lang w:val="es-MX"/>
-              </w:rPr>
-              <w:t xml:space="preserve"> variedad</w:t>
-            </w:r>
-            <w:r>
-              <w:rPr>
-                <w:noProof w:val="0"/>
-                <w:lang w:val="es-MX"/>
-              </w:rPr>
-              <w:t xml:space="preserve"> de cosas referentes a la miscelánea.</w:t>
+                <w:lang w:val="es-MX"/>
+              </w:rPr>
+              <w:t xml:space="preserve"> juguetería y variedad de cosas referentes a la miscelánea.</w:t>
             </w:r>
           </w:p>
         </w:tc>
@@ -993,158 +838,135 @@
           <w:tcPr>
             <w:tcW w:w="444" w:type="dxa"/>
             <w:vMerge w:val="restart"/>
-            <w:tcMar/>
-          </w:tcPr>
-          <w:p>
-            <w:pPr>
-              <w:pStyle w:val="ListParagraph"/>
-              <w:bidi w:val="0"/>
-              <w:spacing w:before="0" w:beforeAutospacing="off" w:after="0" w:afterAutospacing="off" w:line="259" w:lineRule="auto"/>
-              <w:ind w:left="0" w:right="0"/>
-              <w:jc w:val="left"/>
-            </w:pPr>
-          </w:p>
-          <w:p>
-            <w:pPr>
-              <w:pStyle w:val="ListParagraph"/>
-              <w:bidi w:val="0"/>
-              <w:spacing w:before="0" w:beforeAutospacing="off" w:after="0" w:afterAutospacing="off" w:line="259" w:lineRule="auto"/>
-              <w:ind w:left="0" w:right="0"/>
-              <w:jc w:val="left"/>
-            </w:pPr>
-          </w:p>
-          <w:p>
-            <w:pPr>
-              <w:pStyle w:val="ListParagraph"/>
-              <w:bidi w:val="0"/>
-              <w:spacing w:before="0" w:beforeAutospacing="off" w:after="0" w:afterAutospacing="off" w:line="259" w:lineRule="auto"/>
-              <w:ind w:left="0" w:right="0"/>
-              <w:jc w:val="left"/>
-            </w:pPr>
-          </w:p>
-          <w:p>
-            <w:pPr>
-              <w:pStyle w:val="ListParagraph"/>
-              <w:bidi w:val="0"/>
-              <w:spacing w:before="0" w:beforeAutospacing="off" w:after="0" w:afterAutospacing="off" w:line="259" w:lineRule="auto"/>
-              <w:ind w:left="0" w:right="0"/>
-              <w:jc w:val="left"/>
-            </w:pPr>
-          </w:p>
-          <w:p>
-            <w:pPr>
-              <w:pStyle w:val="ListParagraph"/>
-              <w:bidi w:val="0"/>
-              <w:spacing w:before="0" w:beforeAutospacing="off" w:after="0" w:afterAutospacing="off" w:line="259" w:lineRule="auto"/>
-              <w:ind w:left="0" w:right="0"/>
-              <w:jc w:val="left"/>
-            </w:pPr>
-          </w:p>
-          <w:p>
-            <w:pPr>
-              <w:pStyle w:val="ListParagraph"/>
-              <w:bidi w:val="0"/>
-              <w:spacing w:before="0" w:beforeAutospacing="off" w:after="0" w:afterAutospacing="off" w:line="259" w:lineRule="auto"/>
-              <w:ind w:left="0" w:right="0"/>
-              <w:jc w:val="left"/>
-            </w:pPr>
-          </w:p>
-          <w:p>
-            <w:pPr>
-              <w:pStyle w:val="ListParagraph"/>
-              <w:bidi w:val="0"/>
-              <w:spacing w:before="0" w:beforeAutospacing="off" w:after="0" w:afterAutospacing="off" w:line="259" w:lineRule="auto"/>
-              <w:ind w:left="0" w:right="0"/>
-              <w:jc w:val="left"/>
-              <w:rPr>
-                <w:b w:val="1"/>
-                <w:bCs w:val="1"/>
-              </w:rPr>
-            </w:pPr>
-            <w:r>
-              <w:rPr>
-                <w:b w:val="1"/>
-                <w:bCs w:val="1"/>
+          </w:tcPr>
+          <w:p>
+            <w:pPr>
+              <w:pStyle w:val="Prrafodelista"/>
+              <w:spacing w:line="259" w:lineRule="auto"/>
+              <w:ind w:left="0"/>
+            </w:pPr>
+          </w:p>
+          <w:p>
+            <w:pPr>
+              <w:pStyle w:val="Prrafodelista"/>
+              <w:spacing w:line="259" w:lineRule="auto"/>
+              <w:ind w:left="0"/>
+            </w:pPr>
+          </w:p>
+          <w:p>
+            <w:pPr>
+              <w:pStyle w:val="Prrafodelista"/>
+              <w:spacing w:line="259" w:lineRule="auto"/>
+              <w:ind w:left="0"/>
+            </w:pPr>
+          </w:p>
+          <w:p>
+            <w:pPr>
+              <w:pStyle w:val="Prrafodelista"/>
+              <w:spacing w:line="259" w:lineRule="auto"/>
+              <w:ind w:left="0"/>
+            </w:pPr>
+          </w:p>
+          <w:p>
+            <w:pPr>
+              <w:pStyle w:val="Prrafodelista"/>
+              <w:spacing w:line="259" w:lineRule="auto"/>
+              <w:ind w:left="0"/>
+            </w:pPr>
+          </w:p>
+          <w:p>
+            <w:pPr>
+              <w:pStyle w:val="Prrafodelista"/>
+              <w:spacing w:line="259" w:lineRule="auto"/>
+              <w:ind w:left="0"/>
+            </w:pPr>
+          </w:p>
+          <w:p>
+            <w:pPr>
+              <w:pStyle w:val="Prrafodelista"/>
+              <w:spacing w:line="259" w:lineRule="auto"/>
+              <w:ind w:left="0"/>
+              <w:rPr>
+                <w:b/>
+                <w:bCs/>
+              </w:rPr>
+            </w:pPr>
+            <w:r>
+              <w:rPr>
+                <w:b/>
+                <w:bCs/>
               </w:rPr>
               <w:t>C</w:t>
             </w:r>
           </w:p>
           <w:p>
             <w:pPr>
-              <w:pStyle w:val="ListParagraph"/>
-              <w:bidi w:val="0"/>
-              <w:spacing w:before="0" w:beforeAutospacing="off" w:after="0" w:afterAutospacing="off" w:line="259" w:lineRule="auto"/>
-              <w:ind w:left="0" w:right="0"/>
-              <w:jc w:val="left"/>
-              <w:rPr>
-                <w:b w:val="1"/>
-                <w:bCs w:val="1"/>
-              </w:rPr>
-            </w:pPr>
-            <w:r>
-              <w:rPr>
-                <w:b w:val="1"/>
-                <w:bCs w:val="1"/>
+              <w:pStyle w:val="Prrafodelista"/>
+              <w:spacing w:line="259" w:lineRule="auto"/>
+              <w:ind w:left="0"/>
+              <w:rPr>
+                <w:b/>
+                <w:bCs/>
+              </w:rPr>
+            </w:pPr>
+            <w:r>
+              <w:rPr>
+                <w:b/>
+                <w:bCs/>
               </w:rPr>
               <w:t>O</w:t>
             </w:r>
           </w:p>
           <w:p>
             <w:pPr>
-              <w:pStyle w:val="ListParagraph"/>
-              <w:bidi w:val="0"/>
-              <w:spacing w:before="0" w:beforeAutospacing="off" w:after="0" w:afterAutospacing="off" w:line="259" w:lineRule="auto"/>
-              <w:ind w:left="0" w:right="0"/>
-              <w:jc w:val="left"/>
-              <w:rPr>
-                <w:b w:val="1"/>
-                <w:bCs w:val="1"/>
-              </w:rPr>
-            </w:pPr>
-            <w:r>
-              <w:rPr>
-                <w:b w:val="1"/>
-                <w:bCs w:val="1"/>
+              <w:pStyle w:val="Prrafodelista"/>
+              <w:spacing w:line="259" w:lineRule="auto"/>
+              <w:ind w:left="0"/>
+              <w:rPr>
+                <w:b/>
+                <w:bCs/>
+              </w:rPr>
+            </w:pPr>
+            <w:r>
+              <w:rPr>
+                <w:b/>
+                <w:bCs/>
               </w:rPr>
               <w:t>MP</w:t>
             </w:r>
           </w:p>
           <w:p>
             <w:pPr>
-              <w:pStyle w:val="ListParagraph"/>
-              <w:bidi w:val="0"/>
-              <w:spacing w:before="0" w:beforeAutospacing="off" w:after="0" w:afterAutospacing="off" w:line="259" w:lineRule="auto"/>
-              <w:ind w:left="0" w:right="0"/>
-              <w:jc w:val="left"/>
-              <w:rPr>
-                <w:b w:val="1"/>
-                <w:bCs w:val="1"/>
-              </w:rPr>
-            </w:pPr>
-            <w:r>
-              <w:rPr>
-                <w:b w:val="1"/>
-                <w:bCs w:val="1"/>
+              <w:pStyle w:val="Prrafodelista"/>
+              <w:spacing w:line="259" w:lineRule="auto"/>
+              <w:ind w:left="0"/>
+              <w:rPr>
+                <w:b/>
+                <w:bCs/>
+              </w:rPr>
+            </w:pPr>
+            <w:r>
+              <w:rPr>
+                <w:b/>
+                <w:bCs/>
               </w:rPr>
               <w:t>R</w:t>
             </w:r>
           </w:p>
           <w:p>
             <w:pPr>
-              <w:pStyle w:val="ListParagraph"/>
-              <w:bidi w:val="0"/>
-              <w:spacing w:before="0" w:beforeAutospacing="off" w:after="0" w:afterAutospacing="off" w:line="259" w:lineRule="auto"/>
-              <w:ind w:left="0" w:right="0"/>
-              <w:jc w:val="left"/>
-              <w:rPr>
-                <w:b w:val="1"/>
-                <w:bCs w:val="1"/>
-              </w:rPr>
-            </w:pPr>
-            <w:r>
-              <w:rPr>
-                <w:b w:val="1"/>
-                <w:bCs w:val="1"/>
+              <w:pStyle w:val="Prrafodelista"/>
+              <w:spacing w:line="259" w:lineRule="auto"/>
+              <w:ind w:left="0"/>
+              <w:rPr>
+                <w:b/>
+                <w:bCs/>
+              </w:rPr>
+            </w:pPr>
+            <w:r>
+              <w:rPr>
+                <w:b/>
+                <w:bCs/>
               </w:rPr>
               <w:t>A</w:t>
             </w:r>
@@ -1154,19 +976,16 @@
           <w:tcPr>
             <w:tcW w:w="8392" w:type="dxa"/>
             <w:gridSpan w:val="3"/>
-            <w:tcMar/>
-          </w:tcPr>
-          <w:p>
-            <w:pPr>
-              <w:pStyle w:val="ListParagraph"/>
+          </w:tcPr>
+          <w:p>
+            <w:pPr>
+              <w:pStyle w:val="Prrafodelista"/>
               <w:numPr>
                 <w:ilvl w:val="0"/>
                 <w:numId w:val="2"/>
               </w:numPr>
-              <w:rPr/>
-            </w:pPr>
-            <w:r>
-              <w:rPr/>
+            </w:pPr>
+            <w:r>
               <w:t>¿Cómo se provee de los productos que vende?</w:t>
             </w:r>
           </w:p>
@@ -1180,7 +999,6 @@
           <w:tcPr>
             <w:tcW w:w="444" w:type="dxa"/>
             <w:vMerge/>
-            <w:tcMar/>
           </w:tcPr>
           <w:p/>
         </w:tc>
@@ -1188,105 +1006,89 @@
           <w:tcPr>
             <w:tcW w:w="8392" w:type="dxa"/>
             <w:gridSpan w:val="3"/>
-            <w:tcMar/>
-          </w:tcPr>
-          <w:p>
-            <w:pPr>
-              <w:pStyle w:val="Normal"/>
-              <w:rPr>
-                <w:noProof w:val="0"/>
-                <w:lang w:val="es-MX"/>
-              </w:rPr>
-            </w:pPr>
-            <w:r>
-              <w:rPr>
-                <w:noProof w:val="0"/>
+          </w:tcPr>
+          <w:p>
+            <w:pPr>
+              <w:rPr>
+                <w:lang w:val="es-MX"/>
+              </w:rPr>
+            </w:pPr>
+            <w:r>
+              <w:rPr>
                 <w:lang w:val="es-MX"/>
               </w:rPr>
               <w:t xml:space="preserve">La mayoría de </w:t>
             </w:r>
-            <w:bookmarkStart w:name="_Int_gqsgzJhW" w:id="701727878"/>
-            <w:r>
-              <w:rPr>
-                <w:noProof w:val="0"/>
+            <w:bookmarkStart w:id="0" w:name="_Int_gqsgzJhW"/>
+            <w:r>
+              <w:rPr>
                 <w:lang w:val="es-MX"/>
               </w:rPr>
               <w:t>proveedores</w:t>
             </w:r>
-            <w:bookmarkEnd w:id="701727878"/>
-            <w:r>
-              <w:rPr>
-                <w:noProof w:val="0"/>
-                <w:lang w:val="es-MX"/>
-              </w:rPr>
-              <w:t xml:space="preserve"> van hasta mi negocio me ofrecen un producto que </w:t>
-            </w:r>
-            <w:r>
-              <w:rPr>
-                <w:noProof w:val="0"/>
-                <w:lang w:val="es-MX"/>
-              </w:rPr>
-              <w:t>est</w:t>
-            </w:r>
-            <w:r>
-              <w:rPr>
-                <w:noProof w:val="0"/>
+            <w:bookmarkEnd w:id="0"/>
+            <w:r>
+              <w:rPr>
+                <w:lang w:val="es-MX"/>
+              </w:rPr>
+              <w:t xml:space="preserve"> van hasta mi negocio</w:t>
+            </w:r>
+            <w:r>
+              <w:rPr>
+                <w:lang w:val="es-MX"/>
+              </w:rPr>
+              <w:t>,</w:t>
+            </w:r>
+            <w:r>
+              <w:rPr>
+                <w:lang w:val="es-MX"/>
+              </w:rPr>
+              <w:t xml:space="preserve"> me ofrecen un producto que est</w:t>
+            </w:r>
+            <w:r>
+              <w:rPr>
                 <w:lang w:val="es-MX"/>
               </w:rPr>
               <w:t>á</w:t>
             </w:r>
             <w:r>
               <w:rPr>
-                <w:noProof w:val="0"/>
-                <w:lang w:val="es-MX"/>
-              </w:rPr>
-              <w:t>n</w:t>
-            </w:r>
-            <w:r>
-              <w:rPr>
-                <w:noProof w:val="0"/>
-                <w:lang w:val="es-MX"/>
-              </w:rPr>
-              <w:t xml:space="preserve"> comercializando</w:t>
-            </w:r>
-            <w:r>
-              <w:rPr>
-                <w:noProof w:val="0"/>
+                <w:lang w:val="es-MX"/>
+              </w:rPr>
+              <w:t>n comercializando</w:t>
+            </w:r>
+            <w:r>
+              <w:rPr>
                 <w:lang w:val="es-MX"/>
               </w:rPr>
               <w:t>,</w:t>
             </w:r>
             <w:r>
               <w:rPr>
-                <w:noProof w:val="0"/>
                 <w:lang w:val="es-MX"/>
               </w:rPr>
               <w:t xml:space="preserve"> y pues yo le hago pedido</w:t>
             </w:r>
             <w:r>
               <w:rPr>
-                <w:noProof w:val="0"/>
                 <w:lang w:val="es-MX"/>
               </w:rPr>
               <w:t>,</w:t>
             </w:r>
             <w:r>
               <w:rPr>
-                <w:noProof w:val="0"/>
                 <w:lang w:val="es-MX"/>
               </w:rPr>
               <w:t xml:space="preserve"> y otro porcentaje de proveedores</w:t>
             </w:r>
             <w:r>
               <w:rPr>
-                <w:noProof w:val="0"/>
                 <w:lang w:val="es-MX"/>
               </w:rPr>
               <w:t>,</w:t>
             </w:r>
             <w:r>
               <w:rPr>
-                <w:noProof w:val="0"/>
                 <w:lang w:val="es-MX"/>
               </w:rPr>
               <w:t xml:space="preserve"> yo tengo que ir directamente hasta su punto de venta para realizar la compra.</w:t>
@@ -1302,7 +1104,6 @@
           <w:tcPr>
             <w:tcW w:w="444" w:type="dxa"/>
             <w:vMerge/>
-            <w:tcMar/>
           </w:tcPr>
           <w:p/>
         </w:tc>
@@ -1310,23 +1111,19 @@
           <w:tcPr>
             <w:tcW w:w="8392" w:type="dxa"/>
             <w:gridSpan w:val="3"/>
-            <w:tcMar/>
-          </w:tcPr>
-          <w:p>
-            <w:pPr>
-              <w:pStyle w:val="ListParagraph"/>
+          </w:tcPr>
+          <w:p>
+            <w:pPr>
+              <w:pStyle w:val="Prrafodelista"/>
               <w:numPr>
                 <w:ilvl w:val="0"/>
                 <w:numId w:val="2"/>
               </w:numPr>
-              <w:rPr/>
-            </w:pPr>
-            <w:r>
-              <w:rPr/>
+            </w:pPr>
+            <w:r>
               <w:t xml:space="preserve">¿Cuántos proveedores tiene para </w:t>
             </w:r>
             <w:r>
-              <w:rPr/>
               <w:t>abastecer su negocio?</w:t>
             </w:r>
           </w:p>
@@ -1340,7 +1137,6 @@
           <w:tcPr>
             <w:tcW w:w="444" w:type="dxa"/>
             <w:vMerge/>
-            <w:tcMar/>
           </w:tcPr>
           <w:p/>
         </w:tc>
@@ -1348,19 +1144,15 @@
           <w:tcPr>
             <w:tcW w:w="8392" w:type="dxa"/>
             <w:gridSpan w:val="3"/>
-            <w:tcMar/>
-          </w:tcPr>
-          <w:p>
-            <w:pPr>
-              <w:pStyle w:val="Normal"/>
-              <w:rPr>
-                <w:noProof w:val="0"/>
-                <w:lang w:val="es-MX"/>
-              </w:rPr>
-            </w:pPr>
-            <w:r>
-              <w:rPr>
-                <w:noProof w:val="0"/>
+          </w:tcPr>
+          <w:p>
+            <w:pPr>
+              <w:rPr>
+                <w:lang w:val="es-MX"/>
+              </w:rPr>
+            </w:pPr>
+            <w:r>
+              <w:rPr>
                 <w:lang w:val="es-MX"/>
               </w:rPr>
               <w:t>Tengo variedad de proveedores que equivalen más o menos a entre unos 10 a 12.</w:t>
@@ -1376,7 +1168,6 @@
           <w:tcPr>
             <w:tcW w:w="444" w:type="dxa"/>
             <w:vMerge/>
-            <w:tcMar/>
           </w:tcPr>
           <w:p/>
         </w:tc>
@@ -1384,19 +1175,16 @@
           <w:tcPr>
             <w:tcW w:w="8392" w:type="dxa"/>
             <w:gridSpan w:val="3"/>
-            <w:tcMar/>
-          </w:tcPr>
-          <w:p>
-            <w:pPr>
-              <w:pStyle w:val="ListParagraph"/>
+          </w:tcPr>
+          <w:p>
+            <w:pPr>
+              <w:pStyle w:val="Prrafodelista"/>
               <w:numPr>
                 <w:ilvl w:val="0"/>
                 <w:numId w:val="2"/>
               </w:numPr>
-              <w:rPr/>
-            </w:pPr>
-            <w:r>
-              <w:rPr/>
+            </w:pPr>
+            <w:r>
               <w:t>¿Realiza el registro de los productos que compra para vender en su negocio? Si es así, ¿cómo realiza este registro?</w:t>
             </w:r>
           </w:p>
@@ -1410,7 +1198,6 @@
           <w:tcPr>
             <w:tcW w:w="444" w:type="dxa"/>
             <w:vMerge/>
-            <w:tcMar/>
           </w:tcPr>
           <w:p/>
         </w:tc>
@@ -1418,134 +1205,100 @@
           <w:tcPr>
             <w:tcW w:w="8392" w:type="dxa"/>
             <w:gridSpan w:val="3"/>
-            <w:tcMar/>
-          </w:tcPr>
-          <w:p>
-            <w:pPr>
-              <w:pStyle w:val="Normal"/>
-            </w:pPr>
-            <w:r>
-              <w:rPr>
-                <w:noProof w:val="0"/>
+          </w:tcPr>
+          <w:p>
+            <w:r>
+              <w:rPr>
                 <w:lang w:val="es-MX"/>
               </w:rPr>
               <w:t>No realiz</w:t>
             </w:r>
             <w:r>
               <w:rPr>
-                <w:noProof w:val="0"/>
                 <w:lang w:val="es-MX"/>
               </w:rPr>
               <w:t>o</w:t>
             </w:r>
             <w:r>
               <w:rPr>
-                <w:noProof w:val="0"/>
                 <w:lang w:val="es-MX"/>
               </w:rPr>
               <w:t xml:space="preserve"> ningún registro en el negocio</w:t>
             </w:r>
             <w:r>
               <w:rPr>
-                <w:noProof w:val="0"/>
                 <w:lang w:val="es-MX"/>
               </w:rPr>
               <w:t>,</w:t>
             </w:r>
             <w:r>
               <w:rPr>
-                <w:noProof w:val="0"/>
                 <w:lang w:val="es-MX"/>
               </w:rPr>
               <w:t xml:space="preserve"> ya que yo soy la única persona que realiza todo lo referente con el negocio</w:t>
             </w:r>
             <w:r>
               <w:rPr>
-                <w:noProof w:val="0"/>
                 <w:lang w:val="es-MX"/>
               </w:rPr>
               <w:t>.</w:t>
             </w:r>
             <w:r>
               <w:rPr>
-                <w:noProof w:val="0"/>
                 <w:lang w:val="es-MX"/>
               </w:rPr>
               <w:t xml:space="preserve"> </w:t>
             </w:r>
             <w:r>
               <w:rPr>
-                <w:noProof w:val="0"/>
                 <w:lang w:val="es-MX"/>
               </w:rPr>
               <w:t>S</w:t>
             </w:r>
             <w:r>
               <w:rPr>
-                <w:noProof w:val="0"/>
-                <w:lang w:val="es-MX"/>
-              </w:rPr>
-              <w:t xml:space="preserve">iento que esa es una falencia la cual </w:t>
-            </w:r>
-            <w:r>
-              <w:rPr>
-                <w:noProof w:val="0"/>
-                <w:lang w:val="es-MX"/>
-              </w:rPr>
-              <w:t>tengo</w:t>
-            </w:r>
-            <w:r>
-              <w:rPr>
-                <w:noProof w:val="0"/>
+                <w:lang w:val="es-MX"/>
+              </w:rPr>
+              <w:t>iento que esa es una falencia la cual tengo</w:t>
+            </w:r>
+            <w:r>
+              <w:rPr>
                 <w:lang w:val="es-MX"/>
               </w:rPr>
               <w:t xml:space="preserve"> en mi negocio</w:t>
             </w:r>
             <w:r>
               <w:rPr>
-                <w:noProof w:val="0"/>
-                <w:lang w:val="es-MX"/>
-              </w:rPr>
-              <w:t>,</w:t>
-            </w:r>
-            <w:r>
-              <w:rPr>
-                <w:noProof w:val="0"/>
-                <w:lang w:val="es-MX"/>
-              </w:rPr>
-              <w:t xml:space="preserve"> p</w:t>
-            </w:r>
-            <w:r>
-              <w:rPr>
-                <w:noProof w:val="0"/>
+                <w:lang w:val="es-MX"/>
+              </w:rPr>
+              <w:t>, p</w:t>
+            </w:r>
+            <w:r>
+              <w:rPr>
                 <w:lang w:val="es-MX"/>
               </w:rPr>
               <w:t xml:space="preserve">or </w:t>
             </w:r>
             <w:r>
               <w:rPr>
-                <w:noProof w:val="0"/>
                 <w:lang w:val="es-MX"/>
               </w:rPr>
               <w:t xml:space="preserve">mis deberes no me alcanza </w:t>
             </w:r>
             <w:r>
               <w:rPr>
-                <w:noProof w:val="0"/>
                 <w:lang w:val="es-MX"/>
               </w:rPr>
               <w:t xml:space="preserve">el tiempo para </w:t>
             </w:r>
             <w:r>
               <w:rPr>
-                <w:noProof w:val="0"/>
                 <w:lang w:val="es-MX"/>
               </w:rPr>
               <w:t>tener presente qué es lo que tengo</w:t>
             </w:r>
             <w:r>
               <w:rPr>
-                <w:noProof w:val="0"/>
                 <w:lang w:val="es-MX"/>
               </w:rPr>
               <w:t>.</w:t>
@@ -1561,7 +1314,6 @@
           <w:tcPr>
             <w:tcW w:w="444" w:type="dxa"/>
             <w:vMerge/>
-            <w:tcMar/>
           </w:tcPr>
           <w:p/>
         </w:tc>
@@ -1569,23 +1321,19 @@
           <w:tcPr>
             <w:tcW w:w="8392" w:type="dxa"/>
             <w:gridSpan w:val="3"/>
-            <w:tcMar/>
-          </w:tcPr>
-          <w:p>
-            <w:pPr>
-              <w:pStyle w:val="ListParagraph"/>
+          </w:tcPr>
+          <w:p>
+            <w:pPr>
+              <w:pStyle w:val="Prrafodelista"/>
               <w:numPr>
                 <w:ilvl w:val="0"/>
                 <w:numId w:val="2"/>
               </w:numPr>
-              <w:rPr/>
-            </w:pPr>
-            <w:r>
-              <w:rPr/>
+            </w:pPr>
+            <w:r>
               <w:t>¿Conoce la cantidad de ingresos y gastos mensuales de su negocio?</w:t>
             </w:r>
             <w:r>
-              <w:rPr/>
               <w:t xml:space="preserve"> Si es así, ¿cómo registra estas cantidades?</w:t>
             </w:r>
           </w:p>
@@ -1599,7 +1347,6 @@
           <w:tcPr>
             <w:tcW w:w="444" w:type="dxa"/>
             <w:vMerge/>
-            <w:tcMar/>
           </w:tcPr>
           <w:p/>
         </w:tc>
@@ -1607,29 +1354,22 @@
           <w:tcPr>
             <w:tcW w:w="8392" w:type="dxa"/>
             <w:gridSpan w:val="3"/>
-            <w:tcMar/>
-          </w:tcPr>
-          <w:p>
-            <w:pPr>
-              <w:pStyle w:val="Normal"/>
-            </w:pPr>
-            <w:r>
-              <w:rPr>
-                <w:noProof w:val="0"/>
+          </w:tcPr>
+          <w:p>
+            <w:r>
+              <w:rPr>
                 <w:lang w:val="es-MX"/>
               </w:rPr>
               <w:t>N</w:t>
             </w:r>
             <w:r>
               <w:rPr>
-                <w:noProof w:val="0"/>
                 <w:lang w:val="es-MX"/>
               </w:rPr>
               <w:t>o tengo una base exacta de mis ingresos o de mis gastos, pero yo los asocio con la ganancia o la cantidad de dinero que tengo en la caja</w:t>
             </w:r>
             <w:r>
               <w:rPr>
-                <w:noProof w:val="0"/>
                 <w:lang w:val="es-MX"/>
               </w:rPr>
               <w:t>.</w:t>
@@ -1645,7 +1385,6 @@
           <w:tcPr>
             <w:tcW w:w="444" w:type="dxa"/>
             <w:vMerge/>
-            <w:tcMar/>
           </w:tcPr>
           <w:p/>
         </w:tc>
@@ -1653,19 +1392,16 @@
           <w:tcPr>
             <w:tcW w:w="8392" w:type="dxa"/>
             <w:gridSpan w:val="3"/>
-            <w:tcMar/>
-          </w:tcPr>
-          <w:p>
-            <w:pPr>
-              <w:pStyle w:val="ListParagraph"/>
+          </w:tcPr>
+          <w:p>
+            <w:pPr>
+              <w:pStyle w:val="Prrafodelista"/>
               <w:numPr>
                 <w:ilvl w:val="0"/>
                 <w:numId w:val="2"/>
               </w:numPr>
-              <w:rPr/>
-            </w:pPr>
-            <w:r>
-              <w:rPr/>
+            </w:pPr>
+            <w:r>
               <w:t>¿Cómo describe el proceso de compra de los productos que vende en su negocio?</w:t>
             </w:r>
           </w:p>
@@ -1679,7 +1415,6 @@
           <w:tcPr>
             <w:tcW w:w="444" w:type="dxa"/>
             <w:vMerge/>
-            <w:tcMar/>
           </w:tcPr>
           <w:p/>
         </w:tc>
@@ -1687,107 +1422,88 @@
           <w:tcPr>
             <w:tcW w:w="8392" w:type="dxa"/>
             <w:gridSpan w:val="3"/>
-            <w:tcMar/>
-          </w:tcPr>
-          <w:p>
-            <w:pPr>
-              <w:pStyle w:val="Normal"/>
-            </w:pPr>
-            <w:r>
-              <w:rPr>
-                <w:noProof w:val="0"/>
+          </w:tcPr>
+          <w:p>
+            <w:r>
+              <w:rPr>
                 <w:lang w:val="es-MX"/>
               </w:rPr>
               <w:t>Busco</w:t>
             </w:r>
             <w:r>
-              <w:rPr/>
               <w:t xml:space="preserve"> primero la necesidad</w:t>
             </w:r>
             <w:r>
               <w:rPr>
-                <w:noProof w:val="0"/>
                 <w:lang w:val="es-MX"/>
               </w:rPr>
               <w:t xml:space="preserve"> que requiere el cliente</w:t>
             </w:r>
             <w:r>
               <w:rPr>
-                <w:noProof w:val="0"/>
                 <w:lang w:val="es-MX"/>
               </w:rPr>
               <w:t>,</w:t>
             </w:r>
             <w:r>
               <w:rPr>
-                <w:noProof w:val="0"/>
                 <w:lang w:val="es-MX"/>
               </w:rPr>
               <w:t xml:space="preserve"> ya a partir de eso me </w:t>
             </w:r>
             <w:r>
               <w:rPr>
-                <w:noProof w:val="0"/>
                 <w:lang w:val="es-MX"/>
               </w:rPr>
               <w:t>surto</w:t>
             </w:r>
             <w:r>
               <w:rPr>
-                <w:noProof w:val="0"/>
                 <w:lang w:val="es-MX"/>
               </w:rPr>
               <w:t xml:space="preserve"> de varios de mis productos que le puedan servir y se los ofrezco a su disposición</w:t>
             </w:r>
             <w:r>
               <w:rPr>
-                <w:noProof w:val="0"/>
                 <w:lang w:val="es-MX"/>
               </w:rPr>
               <w:t>.</w:t>
             </w:r>
             <w:r>
               <w:rPr>
-                <w:noProof w:val="0"/>
                 <w:lang w:val="es-MX"/>
               </w:rPr>
               <w:t xml:space="preserve"> </w:t>
             </w:r>
             <w:r>
               <w:rPr>
-                <w:noProof w:val="0"/>
                 <w:lang w:val="es-MX"/>
               </w:rPr>
               <w:t>É</w:t>
             </w:r>
             <w:r>
               <w:rPr>
-                <w:noProof w:val="0"/>
                 <w:lang w:val="es-MX"/>
               </w:rPr>
               <w:t>l decide cuál es el que desea</w:t>
             </w:r>
             <w:r>
               <w:rPr>
-                <w:noProof w:val="0"/>
                 <w:lang w:val="es-MX"/>
               </w:rPr>
               <w:t>,</w:t>
             </w:r>
             <w:r>
               <w:rPr>
-                <w:noProof w:val="0"/>
                 <w:lang w:val="es-MX"/>
               </w:rPr>
               <w:t xml:space="preserve"> yo le </w:t>
             </w:r>
             <w:r>
-              <w:rPr/>
               <w:t>realizo la venta y él se queda con el producto.</w:t>
             </w:r>
             <w:r>
               <w:rPr>
-                <w:noProof w:val="0"/>
                 <w:lang w:val="es-MX"/>
               </w:rPr>
               <w:t xml:space="preserve"> </w:t>
@@ -1803,176 +1519,150 @@
           <w:tcPr>
             <w:tcW w:w="444" w:type="dxa"/>
             <w:vMerge w:val="restart"/>
-            <w:tcMar/>
-          </w:tcPr>
-          <w:p>
-            <w:pPr>
-              <w:pStyle w:val="ListParagraph"/>
-              <w:bidi w:val="0"/>
-              <w:spacing w:before="0" w:beforeAutospacing="off" w:after="0" w:afterAutospacing="off" w:line="259" w:lineRule="auto"/>
-              <w:ind w:left="0" w:right="0"/>
-              <w:jc w:val="left"/>
-            </w:pPr>
-          </w:p>
-          <w:p>
-            <w:pPr>
-              <w:pStyle w:val="ListParagraph"/>
-              <w:bidi w:val="0"/>
-              <w:spacing w:before="0" w:beforeAutospacing="off" w:after="0" w:afterAutospacing="off" w:line="259" w:lineRule="auto"/>
-              <w:ind w:left="0" w:right="0"/>
-              <w:jc w:val="left"/>
-            </w:pPr>
-          </w:p>
-          <w:p>
-            <w:pPr>
-              <w:pStyle w:val="ListParagraph"/>
-              <w:bidi w:val="0"/>
-              <w:spacing w:before="0" w:beforeAutospacing="off" w:after="0" w:afterAutospacing="off" w:line="259" w:lineRule="auto"/>
-              <w:ind w:left="0" w:right="0"/>
-              <w:jc w:val="left"/>
-            </w:pPr>
-          </w:p>
-          <w:p>
-            <w:pPr>
-              <w:pStyle w:val="ListParagraph"/>
-              <w:bidi w:val="0"/>
-              <w:spacing w:before="0" w:beforeAutospacing="off" w:after="0" w:afterAutospacing="off" w:line="259" w:lineRule="auto"/>
-              <w:ind w:left="0" w:right="0"/>
-              <w:jc w:val="left"/>
-            </w:pPr>
-          </w:p>
-          <w:p>
-            <w:pPr>
-              <w:pStyle w:val="ListParagraph"/>
-              <w:bidi w:val="0"/>
-              <w:spacing w:before="0" w:beforeAutospacing="off" w:after="0" w:afterAutospacing="off" w:line="259" w:lineRule="auto"/>
-              <w:ind w:left="0" w:right="0"/>
-              <w:jc w:val="left"/>
-            </w:pPr>
-          </w:p>
-          <w:p>
-            <w:pPr>
-              <w:pStyle w:val="ListParagraph"/>
-              <w:bidi w:val="0"/>
-              <w:spacing w:before="0" w:beforeAutospacing="off" w:after="0" w:afterAutospacing="off" w:line="259" w:lineRule="auto"/>
-              <w:ind w:left="0" w:right="0"/>
-              <w:jc w:val="left"/>
-            </w:pPr>
-          </w:p>
-          <w:p>
-            <w:pPr>
-              <w:pStyle w:val="ListParagraph"/>
-              <w:bidi w:val="0"/>
-              <w:spacing w:before="0" w:beforeAutospacing="off" w:after="0" w:afterAutospacing="off" w:line="259" w:lineRule="auto"/>
-              <w:ind w:left="0" w:right="0"/>
-              <w:jc w:val="left"/>
-            </w:pPr>
-          </w:p>
-          <w:p>
-            <w:pPr>
-              <w:pStyle w:val="ListParagraph"/>
-              <w:bidi w:val="0"/>
-              <w:spacing w:before="0" w:beforeAutospacing="off" w:after="0" w:afterAutospacing="off" w:line="259" w:lineRule="auto"/>
-              <w:ind w:left="0" w:right="0"/>
-              <w:jc w:val="left"/>
-            </w:pPr>
-          </w:p>
-          <w:p>
-            <w:pPr>
-              <w:pStyle w:val="ListParagraph"/>
-              <w:bidi w:val="0"/>
-              <w:spacing w:before="0" w:beforeAutospacing="off" w:after="0" w:afterAutospacing="off" w:line="259" w:lineRule="auto"/>
-              <w:ind w:left="0" w:right="0"/>
-              <w:jc w:val="left"/>
-              <w:rPr>
-                <w:b w:val="1"/>
-                <w:bCs w:val="1"/>
-              </w:rPr>
-            </w:pPr>
-            <w:r>
-              <w:rPr>
-                <w:b w:val="1"/>
-                <w:bCs w:val="1"/>
-              </w:rPr>
+          </w:tcPr>
+          <w:p>
+            <w:pPr>
+              <w:pStyle w:val="Prrafodelista"/>
+              <w:spacing w:line="259" w:lineRule="auto"/>
+              <w:ind w:left="0"/>
+            </w:pPr>
+          </w:p>
+          <w:p>
+            <w:pPr>
+              <w:pStyle w:val="Prrafodelista"/>
+              <w:spacing w:line="259" w:lineRule="auto"/>
+              <w:ind w:left="0"/>
+            </w:pPr>
+          </w:p>
+          <w:p>
+            <w:pPr>
+              <w:pStyle w:val="Prrafodelista"/>
+              <w:spacing w:line="259" w:lineRule="auto"/>
+              <w:ind w:left="0"/>
+            </w:pPr>
+          </w:p>
+          <w:p>
+            <w:pPr>
+              <w:pStyle w:val="Prrafodelista"/>
+              <w:spacing w:line="259" w:lineRule="auto"/>
+              <w:ind w:left="0"/>
+            </w:pPr>
+          </w:p>
+          <w:p>
+            <w:pPr>
+              <w:pStyle w:val="Prrafodelista"/>
+              <w:spacing w:line="259" w:lineRule="auto"/>
+              <w:ind w:left="0"/>
+            </w:pPr>
+          </w:p>
+          <w:p>
+            <w:pPr>
+              <w:pStyle w:val="Prrafodelista"/>
+              <w:spacing w:line="259" w:lineRule="auto"/>
+              <w:ind w:left="0"/>
+            </w:pPr>
+          </w:p>
+          <w:p>
+            <w:pPr>
+              <w:pStyle w:val="Prrafodelista"/>
+              <w:spacing w:line="259" w:lineRule="auto"/>
+              <w:ind w:left="0"/>
+            </w:pPr>
+          </w:p>
+          <w:p>
+            <w:pPr>
+              <w:pStyle w:val="Prrafodelista"/>
+              <w:spacing w:line="259" w:lineRule="auto"/>
+              <w:ind w:left="0"/>
+            </w:pPr>
+          </w:p>
+          <w:p>
+            <w:pPr>
+              <w:pStyle w:val="Prrafodelista"/>
+              <w:spacing w:line="259" w:lineRule="auto"/>
+              <w:ind w:left="0"/>
+              <w:rPr>
+                <w:b/>
+                <w:bCs/>
+              </w:rPr>
+            </w:pPr>
+            <w:r>
+              <w:rPr>
+                <w:b/>
+                <w:bCs/>
+              </w:rPr>
+              <w:lastRenderedPageBreak/>
               <w:t>V</w:t>
             </w:r>
           </w:p>
           <w:p>
             <w:pPr>
-              <w:pStyle w:val="ListParagraph"/>
-              <w:bidi w:val="0"/>
-              <w:spacing w:before="0" w:beforeAutospacing="off" w:after="0" w:afterAutospacing="off" w:line="259" w:lineRule="auto"/>
-              <w:ind w:left="0" w:right="0"/>
-              <w:jc w:val="left"/>
-              <w:rPr>
-                <w:b w:val="1"/>
-                <w:bCs w:val="1"/>
-              </w:rPr>
-            </w:pPr>
-            <w:r>
-              <w:rPr>
-                <w:b w:val="1"/>
-                <w:bCs w:val="1"/>
+              <w:pStyle w:val="Prrafodelista"/>
+              <w:spacing w:line="259" w:lineRule="auto"/>
+              <w:ind w:left="0"/>
+              <w:rPr>
+                <w:b/>
+                <w:bCs/>
+              </w:rPr>
+            </w:pPr>
+            <w:r>
+              <w:rPr>
+                <w:b/>
+                <w:bCs/>
               </w:rPr>
               <w:t>E</w:t>
             </w:r>
           </w:p>
           <w:p>
             <w:pPr>
-              <w:pStyle w:val="ListParagraph"/>
-              <w:bidi w:val="0"/>
-              <w:spacing w:before="0" w:beforeAutospacing="off" w:after="0" w:afterAutospacing="off" w:line="259" w:lineRule="auto"/>
-              <w:ind w:left="0" w:right="0"/>
-              <w:jc w:val="left"/>
-              <w:rPr>
-                <w:b w:val="1"/>
-                <w:bCs w:val="1"/>
-              </w:rPr>
-            </w:pPr>
-            <w:r>
-              <w:rPr>
-                <w:b w:val="1"/>
-                <w:bCs w:val="1"/>
+              <w:pStyle w:val="Prrafodelista"/>
+              <w:spacing w:line="259" w:lineRule="auto"/>
+              <w:ind w:left="0"/>
+              <w:rPr>
+                <w:b/>
+                <w:bCs/>
+              </w:rPr>
+            </w:pPr>
+            <w:r>
+              <w:rPr>
+                <w:b/>
+                <w:bCs/>
               </w:rPr>
               <w:t>N</w:t>
             </w:r>
           </w:p>
           <w:p>
             <w:pPr>
-              <w:pStyle w:val="ListParagraph"/>
-              <w:bidi w:val="0"/>
-              <w:spacing w:before="0" w:beforeAutospacing="off" w:after="0" w:afterAutospacing="off" w:line="259" w:lineRule="auto"/>
-              <w:ind w:left="0" w:right="0"/>
-              <w:jc w:val="left"/>
-              <w:rPr>
-                <w:b w:val="1"/>
-                <w:bCs w:val="1"/>
-              </w:rPr>
-            </w:pPr>
-            <w:r>
-              <w:rPr>
-                <w:b w:val="1"/>
-                <w:bCs w:val="1"/>
+              <w:pStyle w:val="Prrafodelista"/>
+              <w:spacing w:line="259" w:lineRule="auto"/>
+              <w:ind w:left="0"/>
+              <w:rPr>
+                <w:b/>
+                <w:bCs/>
+              </w:rPr>
+            </w:pPr>
+            <w:r>
+              <w:rPr>
+                <w:b/>
+                <w:bCs/>
               </w:rPr>
               <w:t>T</w:t>
             </w:r>
           </w:p>
           <w:p>
             <w:pPr>
-              <w:pStyle w:val="ListParagraph"/>
-              <w:bidi w:val="0"/>
-              <w:spacing w:before="0" w:beforeAutospacing="off" w:after="0" w:afterAutospacing="off" w:line="259" w:lineRule="auto"/>
-              <w:ind w:left="0" w:right="0"/>
-              <w:jc w:val="left"/>
-              <w:rPr>
-                <w:b w:val="1"/>
-                <w:bCs w:val="1"/>
-              </w:rPr>
-            </w:pPr>
-            <w:r>
-              <w:rPr>
-                <w:b w:val="1"/>
-                <w:bCs w:val="1"/>
+              <w:pStyle w:val="Prrafodelista"/>
+              <w:spacing w:line="259" w:lineRule="auto"/>
+              <w:ind w:left="0"/>
+              <w:rPr>
+                <w:b/>
+                <w:bCs/>
+              </w:rPr>
+            </w:pPr>
+            <w:r>
+              <w:rPr>
+                <w:b/>
+                <w:bCs/>
               </w:rPr>
               <w:t>A</w:t>
             </w:r>
@@ -1982,47 +1672,35 @@
           <w:tcPr>
             <w:tcW w:w="8392" w:type="dxa"/>
             <w:gridSpan w:val="3"/>
-            <w:tcMar/>
-          </w:tcPr>
-          <w:p>
-            <w:pPr>
-              <w:pStyle w:val="ListParagraph"/>
+          </w:tcPr>
+          <w:p>
+            <w:pPr>
+              <w:pStyle w:val="Prrafodelista"/>
               <w:numPr>
                 <w:ilvl w:val="0"/>
                 <w:numId w:val="2"/>
               </w:numPr>
-              <w:rPr/>
-            </w:pPr>
-            <w:r>
-              <w:rPr/>
+            </w:pPr>
+            <w:r>
+              <w:lastRenderedPageBreak/>
               <w:t xml:space="preserve">¿Realiza algún proceso de </w:t>
             </w:r>
             <w:r>
-              <w:rPr/>
-              <w:t xml:space="preserve">manufactura </w:t>
-            </w:r>
-            <w:r>
-              <w:rPr/>
-              <w:t xml:space="preserve">sobre </w:t>
-            </w:r>
-            <w:r>
-              <w:rPr/>
+              <w:t xml:space="preserve">manufactura sobre </w:t>
+            </w:r>
+            <w:r>
               <w:t>algún</w:t>
             </w:r>
             <w:r>
-              <w:rPr/>
               <w:t xml:space="preserve"> producto que vende</w:t>
             </w:r>
             <w:r>
-              <w:rPr/>
               <w:t xml:space="preserve"> en su negocio</w:t>
             </w:r>
             <w:r>
-              <w:rPr/>
               <w:t>? Si es así, ¿</w:t>
             </w:r>
             <w:r>
-              <w:rPr/>
               <w:t>en qué consiste el proceso?</w:t>
             </w:r>
           </w:p>
@@ -2036,7 +1714,6 @@
           <w:tcPr>
             <w:tcW w:w="444" w:type="dxa"/>
             <w:vMerge/>
-            <w:tcMar/>
           </w:tcPr>
           <w:p/>
         </w:tc>
@@ -2044,23 +1721,16 @@
           <w:tcPr>
             <w:tcW w:w="8392" w:type="dxa"/>
             <w:gridSpan w:val="3"/>
-            <w:tcMar/>
-          </w:tcPr>
-          <w:p>
-            <w:pPr>
-              <w:pStyle w:val="Normal"/>
-              <w:ind w:left="0"/>
-            </w:pPr>
-            <w:r>
-              <w:rPr>
-                <w:noProof w:val="0"/>
+          </w:tcPr>
+          <w:p>
+            <w:r>
+              <w:rPr>
                 <w:lang w:val="es-MX"/>
               </w:rPr>
               <w:t>N</w:t>
             </w:r>
             <w:r>
               <w:rPr>
-                <w:noProof w:val="0"/>
                 <w:lang w:val="es-MX"/>
               </w:rPr>
               <w:t>o</w:t>
@@ -2076,7 +1746,6 @@
           <w:tcPr>
             <w:tcW w:w="444" w:type="dxa"/>
             <w:vMerge/>
-            <w:tcMar/>
           </w:tcPr>
           <w:p/>
         </w:tc>
@@ -2084,19 +1753,16 @@
           <w:tcPr>
             <w:tcW w:w="8392" w:type="dxa"/>
             <w:gridSpan w:val="3"/>
-            <w:tcMar/>
-          </w:tcPr>
-          <w:p>
-            <w:pPr>
-              <w:pStyle w:val="ListParagraph"/>
+          </w:tcPr>
+          <w:p>
+            <w:pPr>
+              <w:pStyle w:val="Prrafodelista"/>
               <w:numPr>
                 <w:ilvl w:val="0"/>
                 <w:numId w:val="2"/>
               </w:numPr>
-              <w:rPr/>
-            </w:pPr>
-            <w:r>
-              <w:rPr/>
+            </w:pPr>
+            <w:r>
               <w:t>Aparte de la venta de productos en su negocio, ¿ofrece algún servicio?</w:t>
             </w:r>
           </w:p>
@@ -2110,7 +1776,6 @@
           <w:tcPr>
             <w:tcW w:w="444" w:type="dxa"/>
             <w:vMerge/>
-            <w:tcMar/>
           </w:tcPr>
           <w:p/>
         </w:tc>
@@ -2118,15 +1783,10 @@
           <w:tcPr>
             <w:tcW w:w="8392" w:type="dxa"/>
             <w:gridSpan w:val="3"/>
-            <w:tcMar/>
-          </w:tcPr>
-          <w:p>
-            <w:pPr>
-              <w:pStyle w:val="Normal"/>
-            </w:pPr>
-            <w:r>
-              <w:rPr>
-                <w:noProof w:val="0"/>
+          </w:tcPr>
+          <w:p>
+            <w:r>
+              <w:rPr>
                 <w:lang w:val="es-MX"/>
               </w:rPr>
               <w:t>No</w:t>
@@ -2142,7 +1802,6 @@
           <w:tcPr>
             <w:tcW w:w="444" w:type="dxa"/>
             <w:vMerge/>
-            <w:tcMar/>
           </w:tcPr>
           <w:p/>
         </w:tc>
@@ -2150,19 +1809,16 @@
           <w:tcPr>
             <w:tcW w:w="8392" w:type="dxa"/>
             <w:gridSpan w:val="3"/>
-            <w:tcMar/>
-          </w:tcPr>
-          <w:p>
-            <w:pPr>
-              <w:pStyle w:val="ListParagraph"/>
+          </w:tcPr>
+          <w:p>
+            <w:pPr>
+              <w:pStyle w:val="Prrafodelista"/>
               <w:numPr>
                 <w:ilvl w:val="0"/>
                 <w:numId w:val="2"/>
               </w:numPr>
-              <w:rPr/>
-            </w:pPr>
-            <w:r>
-              <w:rPr/>
+            </w:pPr>
+            <w:r>
               <w:t>¿Cuánto cree que es el promedio de ingresos mensuales a raíz de las ventas de su negocio?</w:t>
             </w:r>
           </w:p>
@@ -2176,7 +1832,6 @@
           <w:tcPr>
             <w:tcW w:w="444" w:type="dxa"/>
             <w:vMerge/>
-            <w:tcMar/>
           </w:tcPr>
           <w:p/>
         </w:tc>
@@ -2184,57 +1839,40 @@
           <w:tcPr>
             <w:tcW w:w="8392" w:type="dxa"/>
             <w:gridSpan w:val="3"/>
-            <w:tcMar/>
-          </w:tcPr>
-          <w:p>
-            <w:pPr>
-              <w:pStyle w:val="Normal"/>
-            </w:pPr>
-            <w:r>
-              <w:rPr>
-                <w:noProof w:val="0"/>
+          </w:tcPr>
+          <w:p>
+            <w:r>
+              <w:rPr>
                 <w:lang w:val="es-MX"/>
               </w:rPr>
               <w:t>N</w:t>
             </w:r>
             <w:r>
               <w:rPr>
-                <w:noProof w:val="0"/>
                 <w:lang w:val="es-MX"/>
               </w:rPr>
               <w:t>o sabría</w:t>
             </w:r>
             <w:r>
               <w:rPr>
-                <w:noProof w:val="0"/>
                 <w:lang w:val="es-MX"/>
               </w:rPr>
               <w:t xml:space="preserve"> decirlo</w:t>
             </w:r>
             <w:r>
               <w:rPr>
-                <w:noProof w:val="0"/>
                 <w:lang w:val="es-MX"/>
               </w:rPr>
               <w:t>,</w:t>
             </w:r>
             <w:r>
               <w:rPr>
-                <w:noProof w:val="0"/>
-                <w:lang w:val="es-MX"/>
-              </w:rPr>
-              <w:t xml:space="preserve"> ya que siempre estoy reinvirtiendo las ganancias o el capital</w:t>
-            </w:r>
-            <w:r>
-              <w:rPr>
-                <w:noProof w:val="0"/>
-                <w:lang w:val="es-MX"/>
-              </w:rPr>
-              <w:t xml:space="preserve"> en más productos</w:t>
-            </w:r>
-            <w:r>
-              <w:rPr>
-                <w:noProof w:val="0"/>
+                <w:lang w:val="es-MX"/>
+              </w:rPr>
+              <w:t xml:space="preserve"> ya que siempre estoy reinvirtiendo las ganancias o el capital en más productos</w:t>
+            </w:r>
+            <w:r>
+              <w:rPr>
                 <w:lang w:val="es-MX"/>
               </w:rPr>
               <w:t>.</w:t>
@@ -2250,7 +1888,6 @@
           <w:tcPr>
             <w:tcW w:w="444" w:type="dxa"/>
             <w:vMerge/>
-            <w:tcMar/>
           </w:tcPr>
           <w:p/>
         </w:tc>
@@ -2258,19 +1895,16 @@
           <w:tcPr>
             <w:tcW w:w="8392" w:type="dxa"/>
             <w:gridSpan w:val="3"/>
-            <w:tcMar/>
-          </w:tcPr>
-          <w:p>
-            <w:pPr>
-              <w:pStyle w:val="ListParagraph"/>
+          </w:tcPr>
+          <w:p>
+            <w:pPr>
+              <w:pStyle w:val="Prrafodelista"/>
               <w:numPr>
                 <w:ilvl w:val="0"/>
                 <w:numId w:val="2"/>
               </w:numPr>
-              <w:rPr/>
-            </w:pPr>
-            <w:r>
-              <w:rPr/>
+            </w:pPr>
+            <w:r>
               <w:t>¿Tiene clientes frecuentes? Si es así, ¿quiénes son?</w:t>
             </w:r>
           </w:p>
@@ -2284,7 +1918,6 @@
           <w:tcPr>
             <w:tcW w:w="444" w:type="dxa"/>
             <w:vMerge/>
-            <w:tcMar/>
           </w:tcPr>
           <w:p/>
         </w:tc>
@@ -2292,54 +1925,45 @@
           <w:tcPr>
             <w:tcW w:w="8392" w:type="dxa"/>
             <w:gridSpan w:val="3"/>
-            <w:tcMar/>
-          </w:tcPr>
-          <w:p>
-            <w:pPr>
-              <w:pStyle w:val="Normal"/>
-              <w:rPr>
-                <w:noProof w:val="0"/>
-                <w:lang w:val="es-MX"/>
-              </w:rPr>
-            </w:pPr>
-            <w:r>
-              <w:rPr>
-                <w:noProof w:val="0"/>
+          </w:tcPr>
+          <w:p>
+            <w:pPr>
+              <w:rPr>
+                <w:lang w:val="es-MX"/>
+              </w:rPr>
+            </w:pPr>
+            <w:r>
+              <w:rPr>
                 <w:lang w:val="es-MX"/>
               </w:rPr>
               <w:t>S</w:t>
             </w:r>
             <w:r>
               <w:rPr>
-                <w:noProof w:val="0"/>
                 <w:lang w:val="es-MX"/>
               </w:rPr>
               <w:t>í</w:t>
             </w:r>
             <w:r>
               <w:rPr>
-                <w:noProof w:val="0"/>
                 <w:lang w:val="es-MX"/>
               </w:rPr>
               <w:t>,</w:t>
             </w:r>
             <w:r>
               <w:rPr>
-                <w:noProof w:val="0"/>
                 <w:lang w:val="es-MX"/>
               </w:rPr>
               <w:t xml:space="preserve"> tengo varios clientes frecuentes</w:t>
             </w:r>
             <w:r>
               <w:rPr>
-                <w:noProof w:val="0"/>
                 <w:lang w:val="es-MX"/>
               </w:rPr>
               <w:t>,</w:t>
             </w:r>
             <w:r>
               <w:rPr>
-                <w:noProof w:val="0"/>
                 <w:lang w:val="es-MX"/>
               </w:rPr>
               <w:t xml:space="preserve"> varios de ellos son amigos y vecinos.</w:t>
@@ -2355,7 +1979,6 @@
           <w:tcPr>
             <w:tcW w:w="444" w:type="dxa"/>
             <w:vMerge/>
-            <w:tcMar/>
           </w:tcPr>
           <w:p/>
         </w:tc>
@@ -2363,19 +1986,16 @@
           <w:tcPr>
             <w:tcW w:w="8392" w:type="dxa"/>
             <w:gridSpan w:val="3"/>
-            <w:tcMar/>
-          </w:tcPr>
-          <w:p>
-            <w:pPr>
-              <w:pStyle w:val="ListParagraph"/>
+          </w:tcPr>
+          <w:p>
+            <w:pPr>
+              <w:pStyle w:val="Prrafodelista"/>
               <w:numPr>
                 <w:ilvl w:val="0"/>
                 <w:numId w:val="2"/>
               </w:numPr>
-              <w:rPr/>
-            </w:pPr>
-            <w:r>
-              <w:rPr/>
+            </w:pPr>
+            <w:r>
               <w:t>¿Cómo describe el proceso de venta al cliente en su negocio?</w:t>
             </w:r>
           </w:p>
@@ -2389,7 +2009,6 @@
           <w:tcPr>
             <w:tcW w:w="444" w:type="dxa"/>
             <w:vMerge/>
-            <w:tcMar/>
           </w:tcPr>
           <w:p/>
         </w:tc>
@@ -2397,65 +2016,52 @@
           <w:tcPr>
             <w:tcW w:w="8392" w:type="dxa"/>
             <w:gridSpan w:val="3"/>
-            <w:tcMar/>
-          </w:tcPr>
-          <w:p>
-            <w:pPr>
-              <w:pStyle w:val="Normal"/>
-            </w:pPr>
-            <w:r>
-              <w:rPr>
-                <w:noProof w:val="0"/>
+          </w:tcPr>
+          <w:p>
+            <w:r>
+              <w:rPr>
                 <w:lang w:val="es-MX"/>
               </w:rPr>
               <w:t xml:space="preserve"> Es muy sencillo</w:t>
             </w:r>
             <w:r>
               <w:rPr>
-                <w:noProof w:val="0"/>
                 <w:lang w:val="es-MX"/>
               </w:rPr>
               <w:t>,</w:t>
             </w:r>
             <w:r>
               <w:rPr>
-                <w:noProof w:val="0"/>
                 <w:lang w:val="es-MX"/>
               </w:rPr>
               <w:t xml:space="preserve"> el cliente viene</w:t>
             </w:r>
             <w:r>
               <w:rPr>
-                <w:noProof w:val="0"/>
                 <w:lang w:val="es-MX"/>
               </w:rPr>
               <w:t>,</w:t>
             </w:r>
             <w:r>
               <w:rPr>
-                <w:noProof w:val="0"/>
                 <w:lang w:val="es-MX"/>
               </w:rPr>
               <w:t xml:space="preserve"> solicita lo que está buscando, yo le paso variedad de productos que tengo referente al producto que necesita, escoge el que más le gusta, yo le </w:t>
             </w:r>
             <w:r>
-              <w:rPr/>
               <w:t>realizo la venta del producto que yo tengo</w:t>
             </w:r>
             <w:r>
               <w:rPr>
-                <w:noProof w:val="0"/>
                 <w:lang w:val="es-MX"/>
               </w:rPr>
               <w:t xml:space="preserve"> y </w:t>
             </w:r>
             <w:r>
-              <w:rPr/>
               <w:t>listo.</w:t>
             </w:r>
             <w:r>
               <w:rPr>
-                <w:noProof w:val="0"/>
                 <w:lang w:val="es-MX"/>
               </w:rPr>
               <w:t xml:space="preserve"> </w:t>
@@ -2471,7 +2077,6 @@
           <w:tcPr>
             <w:tcW w:w="444" w:type="dxa"/>
             <w:vMerge/>
-            <w:tcMar/>
           </w:tcPr>
           <w:p/>
         </w:tc>
@@ -2479,19 +2084,16 @@
           <w:tcPr>
             <w:tcW w:w="8392" w:type="dxa"/>
             <w:gridSpan w:val="3"/>
-            <w:tcMar/>
-          </w:tcPr>
-          <w:p>
-            <w:pPr>
-              <w:pStyle w:val="ListParagraph"/>
+          </w:tcPr>
+          <w:p>
+            <w:pPr>
+              <w:pStyle w:val="Prrafodelista"/>
               <w:numPr>
                 <w:ilvl w:val="0"/>
                 <w:numId w:val="2"/>
               </w:numPr>
-              <w:rPr/>
-            </w:pPr>
-            <w:r>
-              <w:rPr/>
+            </w:pPr>
+            <w:r>
               <w:t>¿Realiza el registro de clientes de su negocio? Si es así, ¿cómo realiza este registro?</w:t>
             </w:r>
           </w:p>
@@ -2505,7 +2107,6 @@
           <w:tcPr>
             <w:tcW w:w="444" w:type="dxa"/>
             <w:vMerge/>
-            <w:tcMar/>
           </w:tcPr>
           <w:p/>
         </w:tc>
@@ -2513,36 +2114,24 @@
           <w:tcPr>
             <w:tcW w:w="8392" w:type="dxa"/>
             <w:gridSpan w:val="3"/>
-            <w:tcMar/>
-          </w:tcPr>
-          <w:p>
-            <w:pPr>
-              <w:pStyle w:val="Normal"/>
-            </w:pPr>
-            <w:r>
-              <w:rPr>
-                <w:noProof w:val="0"/>
+          </w:tcPr>
+          <w:p>
+            <w:r>
+              <w:rPr>
                 <w:lang w:val="es-MX"/>
               </w:rPr>
               <w:t>N</w:t>
             </w:r>
             <w:r>
               <w:rPr>
-                <w:noProof w:val="0"/>
                 <w:lang w:val="es-MX"/>
               </w:rPr>
               <w:t xml:space="preserve">o </w:t>
             </w:r>
             <w:r>
-              <w:rPr/>
-              <w:t>realizó</w:t>
-            </w:r>
-            <w:r>
-              <w:rPr/>
-              <w:t xml:space="preserve"> registro</w:t>
-            </w:r>
-            <w:r>
-              <w:rPr/>
+              <w:t>realizó registro</w:t>
+            </w:r>
+            <w:r>
               <w:t>.</w:t>
             </w:r>
           </w:p>
@@ -2556,7 +2145,6 @@
           <w:tcPr>
             <w:tcW w:w="444" w:type="dxa"/>
             <w:vMerge/>
-            <w:tcMar/>
           </w:tcPr>
           <w:p/>
         </w:tc>
@@ -2564,19 +2152,16 @@
           <w:tcPr>
             <w:tcW w:w="8392" w:type="dxa"/>
             <w:gridSpan w:val="3"/>
-            <w:tcMar/>
-          </w:tcPr>
-          <w:p>
-            <w:pPr>
-              <w:pStyle w:val="ListParagraph"/>
+          </w:tcPr>
+          <w:p>
+            <w:pPr>
+              <w:pStyle w:val="Prrafodelista"/>
               <w:numPr>
                 <w:ilvl w:val="0"/>
                 <w:numId w:val="2"/>
               </w:numPr>
-              <w:rPr/>
-            </w:pPr>
-            <w:r>
-              <w:rPr/>
+            </w:pPr>
+            <w:r>
               <w:t>¿Genera facturas a sus clientes?</w:t>
             </w:r>
           </w:p>
@@ -2590,7 +2175,6 @@
           <w:tcPr>
             <w:tcW w:w="444" w:type="dxa"/>
             <w:vMerge/>
-            <w:tcMar/>
           </w:tcPr>
           <w:p/>
         </w:tc>
@@ -2598,64 +2182,52 @@
           <w:tcPr>
             <w:tcW w:w="8392" w:type="dxa"/>
             <w:gridSpan w:val="3"/>
-            <w:tcMar/>
-          </w:tcPr>
-          <w:p>
-            <w:pPr>
-              <w:pStyle w:val="Normal"/>
-            </w:pPr>
-            <w:r>
-              <w:rPr>
-                <w:noProof w:val="0"/>
+          </w:tcPr>
+          <w:p>
+            <w:r>
+              <w:rPr>
                 <w:lang w:val="es-MX"/>
               </w:rPr>
               <w:t>D</w:t>
             </w:r>
             <w:r>
               <w:rPr>
-                <w:noProof w:val="0"/>
                 <w:lang w:val="es-MX"/>
               </w:rPr>
               <w:t>ependiendo del cliente yo le realizo factura</w:t>
             </w:r>
             <w:r>
               <w:rPr>
-                <w:noProof w:val="0"/>
                 <w:lang w:val="es-MX"/>
               </w:rPr>
               <w:t>.</w:t>
             </w:r>
             <w:r>
               <w:rPr>
-                <w:noProof w:val="0"/>
                 <w:lang w:val="es-MX"/>
               </w:rPr>
               <w:t xml:space="preserve"> </w:t>
             </w:r>
             <w:r>
               <w:rPr>
-                <w:noProof w:val="0"/>
                 <w:lang w:val="es-MX"/>
               </w:rPr>
               <w:t>S</w:t>
             </w:r>
             <w:r>
               <w:rPr>
-                <w:noProof w:val="0"/>
                 <w:lang w:val="es-MX"/>
               </w:rPr>
               <w:t>i él lo solicita o si es para una empresa</w:t>
             </w:r>
             <w:r>
               <w:rPr>
-                <w:noProof w:val="0"/>
                 <w:lang w:val="es-MX"/>
               </w:rPr>
               <w:t>,</w:t>
             </w:r>
             <w:r>
               <w:rPr>
-                <w:noProof w:val="0"/>
                 <w:lang w:val="es-MX"/>
               </w:rPr>
               <w:t xml:space="preserve"> normalmente las hago en un talonario de facturas y con mi sello propio.</w:t>
@@ -2670,27 +2242,16 @@
         <w:tc>
           <w:tcPr>
             <w:tcW w:w="444" w:type="dxa"/>
-            <w:tcMar/>
-          </w:tcPr>
-          <w:p>
-            <w:pPr>
-              <w:pStyle w:val="Normal"/>
-            </w:pPr>
-          </w:p>
+          </w:tcPr>
+          <w:p/>
         </w:tc>
         <w:tc>
           <w:tcPr>
             <w:tcW w:w="8392" w:type="dxa"/>
             <w:gridSpan w:val="3"/>
-            <w:tcMar/>
-          </w:tcPr>
-          <w:p>
-            <w:pPr>
-              <w:pStyle w:val="Normal"/>
-              <w:ind w:left="0"/>
-            </w:pPr>
-            <w:r>
-              <w:rPr/>
+          </w:tcPr>
+          <w:p>
+            <w:r>
               <w:t xml:space="preserve">       </w:t>
             </w:r>
           </w:p>
@@ -2700,7 +2261,7 @@
     <w:p/>
     <w:p/>
     <w:sectPr>
-      <w:pgSz w:w="12240" w:h="15840" w:orient="portrait"/>
+      <w:pgSz w:w="12240" w:h="15840"/>
       <w:pgMar w:top="1417" w:right="1701" w:bottom="1417" w:left="1701" w:header="708" w:footer="708" w:gutter="0"/>
       <w:cols w:space="708"/>
       <w:docGrid w:linePitch="360"/>
@@ -2710,25 +2271,27 @@
 </file>
 
 <file path=word/intelligence2.xml><?xml version="1.0" encoding="utf-8"?>
-<int2:intelligence xmlns:int2="http://schemas.microsoft.com/office/intelligence/2020/intelligence">
+<int2:intelligence xmlns:int2="http://schemas.microsoft.com/office/intelligence/2020/intelligence" xmlns:oel="http://schemas.microsoft.com/office/2019/extlst">
   <int2:observations>
     <int2:textHash int2:hashCode="i2Rp65sX77GMcb" int2:id="16bBFadh">
-      <int2:state int2:type="LegacyProofing" int2:value="Rejected"/>
+      <int2:state int2:value="Rejected" int2:type="LegacyProofing"/>
     </int2:textHash>
     <int2:bookmark int2:bookmarkName="_Int_gqsgzJhW" int2:invalidationBookmarkName="" int2:hashCode="JQsxYm+rZoj0fv" int2:id="1bqmIixX">
-      <int2:state int2:type="LegacyProofing" int2:value="Rejected"/>
+      <int2:state int2:value="Rejected" int2:type="LegacyProofing"/>
     </int2:bookmark>
   </int2:observations>
   <int2:intelligenceSettings/>
+  <int2:onDemandWorkflows/>
 </int2:intelligence>
 </file>
 
 <file path=word/numbering.xml><?xml version="1.0" encoding="utf-8"?>
-<w:numbering xmlns:w="http://schemas.openxmlformats.org/wordprocessingml/2006/main">
-  <w:abstractNum xmlns:w="http://schemas.openxmlformats.org/wordprocessingml/2006/main" w:abstractNumId="3">
-    <w:nsid w:val="4ea2243b"/>
-    <w:multiLevelType xmlns:w="http://schemas.openxmlformats.org/wordprocessingml/2006/main" w:val="hybridMultilevel"/>
-    <w:lvl xmlns:w="http://schemas.openxmlformats.org/wordprocessingml/2006/main" w:ilvl="0">
+<w:numbering xmlns:wpc="http://schemas.microsoft.com/office/word/2010/wordprocessingCanvas" xmlns:cx="http://schemas.microsoft.com/office/drawing/2014/chartex" xmlns:cx1="http://schemas.microsoft.com/office/drawing/2015/9/8/chartex" xmlns:cx2="http://schemas.microsoft.com/office/drawing/2015/10/21/chartex" xmlns:cx3="http://schemas.microsoft.com/office/drawing/2016/5/9/chartex" xmlns:cx4="http://schemas.microsoft.com/office/drawing/2016/5/10/chartex" xmlns:cx5="http://schemas.microsoft.com/office/drawing/2016/5/11/chartex" xmlns:cx6="http://schemas.microsoft.com/office/drawing/2016/5/12/chartex" xmlns:cx7="http://schemas.microsoft.com/office/drawing/2016/5/13/chartex" xmlns:cx8="http://schemas.microsoft.com/office/drawing/2016/5/14/chartex" xmlns:mc="http://schemas.openxmlformats.org/markup-compatibility/2006" xmlns:aink="http://schemas.microsoft.com/office/drawing/2016/ink" xmlns:am3d="http://schemas.microsoft.com/office/drawing/2017/model3d" xmlns:o="urn:schemas-microsoft-com:office:office" xmlns:oel="http://schemas.microsoft.com/office/2019/extlst" xmlns:r="http://schemas.openxmlformats.org/officeDocument/2006/relationships" xmlns:m="http://schemas.openxmlformats.org/officeDocument/2006/math" xmlns:v="urn:schemas-microsoft-com:vml" xmlns:wp14="http://schemas.microsoft.com/office/word/2010/wordprocessingDrawing" xmlns:wp="http://schemas.openxmlformats.org/drawingml/2006/wordprocessingDrawing" xmlns:w10="urn:schemas-microsoft-com:office:word" xmlns:w="http://schemas.openxmlformats.org/wordprocessingml/2006/main" xmlns:w14="http://schemas.microsoft.com/office/word/2010/wordml" xmlns:w15="http://schemas.microsoft.com/office/word/2012/wordml" xmlns:w16cex="http://schemas.microsoft.com/office/word/2018/wordml/cex" xmlns:w16cid="http://schemas.microsoft.com/office/word/2016/wordml/cid" xmlns:w16="http://schemas.microsoft.com/office/word/2018/wordml" xmlns:w16sdtdh="http://schemas.microsoft.com/office/word/2020/wordml/sdtdatahash" xmlns:w16se="http://schemas.microsoft.com/office/word/2015/wordml/symex" xmlns:wpg="http://schemas.microsoft.com/office/word/2010/wordprocessingGroup" xmlns:wpi="http://schemas.microsoft.com/office/word/2010/wordprocessingInk" xmlns:wne="http://schemas.microsoft.com/office/word/2006/wordml" xmlns:wps="http://schemas.microsoft.com/office/word/2010/wordprocessingShape" mc:Ignorable="w14 w15 w16se w16cid w16 w16cex w16sdtdh wp14">
+  <w:abstractNum w:abstractNumId="0" w15:restartNumberingAfterBreak="0">
+    <w:nsid w:val="31B4C2F1"/>
+    <w:multiLevelType w:val="hybridMultilevel"/>
+    <w:tmpl w:val="B598F998"/>
+    <w:lvl w:ilvl="0" w:tplc="D4F66F1A">
       <w:start w:val="1"/>
       <w:numFmt w:val="decimal"/>
       <w:lvlText w:val="%1."/>
@@ -2737,7 +2300,7 @@
         <w:ind w:left="720" w:hanging="360"/>
       </w:pPr>
     </w:lvl>
-    <w:lvl xmlns:w="http://schemas.openxmlformats.org/wordprocessingml/2006/main" w:ilvl="1">
+    <w:lvl w:ilvl="1" w:tplc="CC824124">
       <w:start w:val="1"/>
       <w:numFmt w:val="lowerLetter"/>
       <w:lvlText w:val="%2."/>
@@ -2746,7 +2309,7 @@
         <w:ind w:left="1440" w:hanging="360"/>
       </w:pPr>
     </w:lvl>
-    <w:lvl xmlns:w="http://schemas.openxmlformats.org/wordprocessingml/2006/main" w:ilvl="2">
+    <w:lvl w:ilvl="2" w:tplc="6534E756">
       <w:start w:val="1"/>
       <w:numFmt w:val="lowerRoman"/>
       <w:lvlText w:val="%3."/>
@@ -2755,7 +2318,7 @@
         <w:ind w:left="2160" w:hanging="180"/>
       </w:pPr>
     </w:lvl>
-    <w:lvl xmlns:w="http://schemas.openxmlformats.org/wordprocessingml/2006/main" w:ilvl="3">
+    <w:lvl w:ilvl="3" w:tplc="6DF603FE">
       <w:start w:val="1"/>
       <w:numFmt w:val="decimal"/>
       <w:lvlText w:val="%4."/>
@@ -2764,7 +2327,7 @@
         <w:ind w:left="2880" w:hanging="360"/>
       </w:pPr>
     </w:lvl>
-    <w:lvl xmlns:w="http://schemas.openxmlformats.org/wordprocessingml/2006/main" w:ilvl="4">
+    <w:lvl w:ilvl="4" w:tplc="86B66BFE">
       <w:start w:val="1"/>
       <w:numFmt w:val="lowerLetter"/>
       <w:lvlText w:val="%5."/>
@@ -2773,7 +2336,7 @@
         <w:ind w:left="3600" w:hanging="360"/>
       </w:pPr>
     </w:lvl>
-    <w:lvl xmlns:w="http://schemas.openxmlformats.org/wordprocessingml/2006/main" w:ilvl="5">
+    <w:lvl w:ilvl="5" w:tplc="73644974">
       <w:start w:val="1"/>
       <w:numFmt w:val="lowerRoman"/>
       <w:lvlText w:val="%6."/>
@@ -2782,7 +2345,7 @@
         <w:ind w:left="4320" w:hanging="180"/>
       </w:pPr>
     </w:lvl>
-    <w:lvl xmlns:w="http://schemas.openxmlformats.org/wordprocessingml/2006/main" w:ilvl="6">
+    <w:lvl w:ilvl="6" w:tplc="4566B3C8">
       <w:start w:val="1"/>
       <w:numFmt w:val="decimal"/>
       <w:lvlText w:val="%7."/>
@@ -2791,7 +2354,7 @@
         <w:ind w:left="5040" w:hanging="360"/>
       </w:pPr>
     </w:lvl>
-    <w:lvl xmlns:w="http://schemas.openxmlformats.org/wordprocessingml/2006/main" w:ilvl="7">
+    <w:lvl w:ilvl="7" w:tplc="A4A4CD48">
       <w:start w:val="1"/>
       <w:numFmt w:val="lowerLetter"/>
       <w:lvlText w:val="%8."/>
@@ -2800,7 +2363,7 @@
         <w:ind w:left="5760" w:hanging="360"/>
       </w:pPr>
     </w:lvl>
-    <w:lvl xmlns:w="http://schemas.openxmlformats.org/wordprocessingml/2006/main" w:ilvl="8">
+    <w:lvl w:ilvl="8" w:tplc="C9DCAC58">
       <w:start w:val="1"/>
       <w:numFmt w:val="lowerRoman"/>
       <w:lvlText w:val="%9."/>
@@ -2810,10 +2373,11 @@
       </w:pPr>
     </w:lvl>
   </w:abstractNum>
-  <w:abstractNum xmlns:w="http://schemas.openxmlformats.org/wordprocessingml/2006/main" w:abstractNumId="2">
-    <w:nsid w:val="31b4c2f1"/>
-    <w:multiLevelType xmlns:w="http://schemas.openxmlformats.org/wordprocessingml/2006/main" w:val="hybridMultilevel"/>
-    <w:lvl xmlns:w="http://schemas.openxmlformats.org/wordprocessingml/2006/main" w:ilvl="0">
+  <w:abstractNum w:abstractNumId="1" w15:restartNumberingAfterBreak="0">
+    <w:nsid w:val="4EA2243B"/>
+    <w:multiLevelType w:val="hybridMultilevel"/>
+    <w:tmpl w:val="2FC857A6"/>
+    <w:lvl w:ilvl="0" w:tplc="E0A827B6">
       <w:start w:val="1"/>
       <w:numFmt w:val="decimal"/>
       <w:lvlText w:val="%1."/>
@@ -2822,7 +2386,7 @@
         <w:ind w:left="720" w:hanging="360"/>
       </w:pPr>
     </w:lvl>
-    <w:lvl xmlns:w="http://schemas.openxmlformats.org/wordprocessingml/2006/main" w:ilvl="1">
+    <w:lvl w:ilvl="1" w:tplc="B3266C08">
       <w:start w:val="1"/>
       <w:numFmt w:val="lowerLetter"/>
       <w:lvlText w:val="%2."/>
@@ -2831,7 +2395,7 @@
         <w:ind w:left="1440" w:hanging="360"/>
       </w:pPr>
     </w:lvl>
-    <w:lvl xmlns:w="http://schemas.openxmlformats.org/wordprocessingml/2006/main" w:ilvl="2">
+    <w:lvl w:ilvl="2" w:tplc="C7C68662">
       <w:start w:val="1"/>
       <w:numFmt w:val="lowerRoman"/>
       <w:lvlText w:val="%3."/>
@@ -2840,7 +2404,7 @@
         <w:ind w:left="2160" w:hanging="180"/>
       </w:pPr>
     </w:lvl>
-    <w:lvl xmlns:w="http://schemas.openxmlformats.org/wordprocessingml/2006/main" w:ilvl="3">
+    <w:lvl w:ilvl="3" w:tplc="DA8E1DD0">
       <w:start w:val="1"/>
       <w:numFmt w:val="decimal"/>
       <w:lvlText w:val="%4."/>
@@ -2849,7 +2413,7 @@
         <w:ind w:left="2880" w:hanging="360"/>
       </w:pPr>
     </w:lvl>
-    <w:lvl xmlns:w="http://schemas.openxmlformats.org/wordprocessingml/2006/main" w:ilvl="4">
+    <w:lvl w:ilvl="4" w:tplc="2AA45228">
       <w:start w:val="1"/>
       <w:numFmt w:val="lowerLetter"/>
       <w:lvlText w:val="%5."/>
@@ -2858,7 +2422,7 @@
         <w:ind w:left="3600" w:hanging="360"/>
       </w:pPr>
     </w:lvl>
-    <w:lvl xmlns:w="http://schemas.openxmlformats.org/wordprocessingml/2006/main" w:ilvl="5">
+    <w:lvl w:ilvl="5" w:tplc="199E3F9E">
       <w:start w:val="1"/>
       <w:numFmt w:val="lowerRoman"/>
       <w:lvlText w:val="%6."/>
@@ -2867,7 +2431,7 @@
         <w:ind w:left="4320" w:hanging="180"/>
       </w:pPr>
     </w:lvl>
-    <w:lvl xmlns:w="http://schemas.openxmlformats.org/wordprocessingml/2006/main" w:ilvl="6">
+    <w:lvl w:ilvl="6" w:tplc="FA4A98C2">
       <w:start w:val="1"/>
       <w:numFmt w:val="decimal"/>
       <w:lvlText w:val="%7."/>
@@ -2876,7 +2440,7 @@
         <w:ind w:left="5040" w:hanging="360"/>
       </w:pPr>
     </w:lvl>
-    <w:lvl xmlns:w="http://schemas.openxmlformats.org/wordprocessingml/2006/main" w:ilvl="7">
+    <w:lvl w:ilvl="7" w:tplc="E0825D62">
       <w:start w:val="1"/>
       <w:numFmt w:val="lowerLetter"/>
       <w:lvlText w:val="%8."/>
@@ -2885,7 +2449,7 @@
         <w:ind w:left="5760" w:hanging="360"/>
       </w:pPr>
     </w:lvl>
-    <w:lvl xmlns:w="http://schemas.openxmlformats.org/wordprocessingml/2006/main" w:ilvl="8">
+    <w:lvl w:ilvl="8" w:tplc="F4285444">
       <w:start w:val="1"/>
       <w:numFmt w:val="lowerRoman"/>
       <w:lvlText w:val="%9."/>
@@ -2895,10 +2459,11 @@
       </w:pPr>
     </w:lvl>
   </w:abstractNum>
-  <w:abstractNum xmlns:w="http://schemas.openxmlformats.org/wordprocessingml/2006/main" w:abstractNumId="1">
-    <w:nsid w:val="51c4d1ef"/>
-    <w:multiLevelType xmlns:w="http://schemas.openxmlformats.org/wordprocessingml/2006/main" w:val="hybridMultilevel"/>
-    <w:lvl xmlns:w="http://schemas.openxmlformats.org/wordprocessingml/2006/main" w:ilvl="0">
+  <w:abstractNum w:abstractNumId="2" w15:restartNumberingAfterBreak="0">
+    <w:nsid w:val="51C4D1EF"/>
+    <w:multiLevelType w:val="hybridMultilevel"/>
+    <w:tmpl w:val="F8964DC2"/>
+    <w:lvl w:ilvl="0" w:tplc="7F147FD0">
       <w:start w:val="1"/>
       <w:numFmt w:val="decimal"/>
       <w:lvlText w:val="%1."/>
@@ -2907,7 +2472,7 @@
         <w:ind w:left="720" w:hanging="360"/>
       </w:pPr>
     </w:lvl>
-    <w:lvl xmlns:w="http://schemas.openxmlformats.org/wordprocessingml/2006/main" w:ilvl="1">
+    <w:lvl w:ilvl="1" w:tplc="B99E8B48">
       <w:start w:val="1"/>
       <w:numFmt w:val="lowerLetter"/>
       <w:lvlText w:val="%2."/>
@@ -2916,7 +2481,7 @@
         <w:ind w:left="1440" w:hanging="360"/>
       </w:pPr>
     </w:lvl>
-    <w:lvl xmlns:w="http://schemas.openxmlformats.org/wordprocessingml/2006/main" w:ilvl="2">
+    <w:lvl w:ilvl="2" w:tplc="CAC8DAD6">
       <w:start w:val="1"/>
       <w:numFmt w:val="lowerRoman"/>
       <w:lvlText w:val="%3."/>
@@ -2925,7 +2490,7 @@
         <w:ind w:left="2160" w:hanging="180"/>
       </w:pPr>
     </w:lvl>
-    <w:lvl xmlns:w="http://schemas.openxmlformats.org/wordprocessingml/2006/main" w:ilvl="3">
+    <w:lvl w:ilvl="3" w:tplc="D9B4866E">
       <w:start w:val="1"/>
       <w:numFmt w:val="decimal"/>
       <w:lvlText w:val="%4."/>
@@ -2934,7 +2499,7 @@
         <w:ind w:left="2880" w:hanging="360"/>
       </w:pPr>
     </w:lvl>
-    <w:lvl xmlns:w="http://schemas.openxmlformats.org/wordprocessingml/2006/main" w:ilvl="4">
+    <w:lvl w:ilvl="4" w:tplc="AB0EB4EA">
       <w:start w:val="1"/>
       <w:numFmt w:val="lowerLetter"/>
       <w:lvlText w:val="%5."/>
@@ -2943,7 +2508,7 @@
         <w:ind w:left="3600" w:hanging="360"/>
       </w:pPr>
     </w:lvl>
-    <w:lvl xmlns:w="http://schemas.openxmlformats.org/wordprocessingml/2006/main" w:ilvl="5">
+    <w:lvl w:ilvl="5" w:tplc="19CABBA0">
       <w:start w:val="1"/>
       <w:numFmt w:val="lowerRoman"/>
       <w:lvlText w:val="%6."/>
@@ -2952,7 +2517,7 @@
         <w:ind w:left="4320" w:hanging="180"/>
       </w:pPr>
     </w:lvl>
-    <w:lvl xmlns:w="http://schemas.openxmlformats.org/wordprocessingml/2006/main" w:ilvl="6">
+    <w:lvl w:ilvl="6" w:tplc="8FBEDC78">
       <w:start w:val="1"/>
       <w:numFmt w:val="decimal"/>
       <w:lvlText w:val="%7."/>
@@ -2961,7 +2526,7 @@
         <w:ind w:left="5040" w:hanging="360"/>
       </w:pPr>
     </w:lvl>
-    <w:lvl xmlns:w="http://schemas.openxmlformats.org/wordprocessingml/2006/main" w:ilvl="7">
+    <w:lvl w:ilvl="7" w:tplc="7ECCE052">
       <w:start w:val="1"/>
       <w:numFmt w:val="lowerLetter"/>
       <w:lvlText w:val="%8."/>
@@ -2970,7 +2535,7 @@
         <w:ind w:left="5760" w:hanging="360"/>
       </w:pPr>
     </w:lvl>
-    <w:lvl xmlns:w="http://schemas.openxmlformats.org/wordprocessingml/2006/main" w:ilvl="8">
+    <w:lvl w:ilvl="8" w:tplc="6F5CACA2">
       <w:start w:val="1"/>
       <w:numFmt w:val="lowerRoman"/>
       <w:lvlText w:val="%9."/>
@@ -2980,14 +2545,14 @@
       </w:pPr>
     </w:lvl>
   </w:abstractNum>
-  <w:num w:numId="3">
-    <w:abstractNumId w:val="3"/>
+  <w:num w:numId="1" w16cid:durableId="516115960">
+    <w:abstractNumId w:val="1"/>
   </w:num>
-  <w:num w:numId="2">
+  <w:num w:numId="2" w16cid:durableId="1992975646">
+    <w:abstractNumId w:val="0"/>
+  </w:num>
+  <w:num w:numId="3" w16cid:durableId="1910384056">
     <w:abstractNumId w:val="2"/>
-  </w:num>
-  <w:num w:numId="1">
-    <w:abstractNumId w:val="1"/>
   </w:num>
 </w:numbering>
 </file>
@@ -2997,7 +2562,7 @@
   <w:docDefaults>
     <w:rPrDefault>
       <w:rPr>
-        <w:rFonts w:asciiTheme="minorHAnsi" w:hAnsiTheme="minorHAnsi" w:eastAsiaTheme="minorHAnsi" w:cstheme="minorBidi"/>
+        <w:rFonts w:asciiTheme="minorHAnsi" w:eastAsiaTheme="minorHAnsi" w:hAnsiTheme="minorHAnsi" w:cstheme="minorBidi"/>
         <w:sz w:val="22"/>
         <w:szCs w:val="22"/>
         <w:lang w:val="es-CO" w:eastAsia="en-US" w:bidi="ar-SA"/>
@@ -3012,14 +2577,14 @@
   <w:latentStyles w:defLockedState="0" w:defUIPriority="99" w:defSemiHidden="0" w:defUnhideWhenUsed="0" w:defQFormat="0" w:count="376">
     <w:lsdException w:name="Normal" w:uiPriority="0" w:qFormat="1"/>
     <w:lsdException w:name="heading 1" w:uiPriority="9" w:qFormat="1"/>
-    <w:lsdException w:name="heading 2" w:uiPriority="9" w:semiHidden="1" w:unhideWhenUsed="1" w:qFormat="1"/>
-    <w:lsdException w:name="heading 3" w:uiPriority="9" w:semiHidden="1" w:unhideWhenUsed="1" w:qFormat="1"/>
-    <w:lsdException w:name="heading 4" w:uiPriority="9" w:semiHidden="1" w:unhideWhenUsed="1" w:qFormat="1"/>
-    <w:lsdException w:name="heading 5" w:uiPriority="9" w:semiHidden="1" w:unhideWhenUsed="1" w:qFormat="1"/>
-    <w:lsdException w:name="heading 6" w:uiPriority="9" w:semiHidden="1" w:unhideWhenUsed="1" w:qFormat="1"/>
-    <w:lsdException w:name="heading 7" w:uiPriority="9" w:semiHidden="1" w:unhideWhenUsed="1" w:qFormat="1"/>
-    <w:lsdException w:name="heading 8" w:uiPriority="9" w:semiHidden="1" w:unhideWhenUsed="1" w:qFormat="1"/>
-    <w:lsdException w:name="heading 9" w:uiPriority="9" w:semiHidden="1" w:unhideWhenUsed="1" w:qFormat="1"/>
+    <w:lsdException w:name="heading 2" w:semiHidden="1" w:uiPriority="9" w:unhideWhenUsed="1" w:qFormat="1"/>
+    <w:lsdException w:name="heading 3" w:semiHidden="1" w:uiPriority="9" w:unhideWhenUsed="1" w:qFormat="1"/>
+    <w:lsdException w:name="heading 4" w:semiHidden="1" w:uiPriority="9" w:unhideWhenUsed="1" w:qFormat="1"/>
+    <w:lsdException w:name="heading 5" w:semiHidden="1" w:uiPriority="9" w:unhideWhenUsed="1" w:qFormat="1"/>
+    <w:lsdException w:name="heading 6" w:semiHidden="1" w:uiPriority="9" w:unhideWhenUsed="1" w:qFormat="1"/>
+    <w:lsdException w:name="heading 7" w:semiHidden="1" w:uiPriority="9" w:unhideWhenUsed="1" w:qFormat="1"/>
+    <w:lsdException w:name="heading 8" w:semiHidden="1" w:uiPriority="9" w:unhideWhenUsed="1" w:qFormat="1"/>
+    <w:lsdException w:name="heading 9" w:semiHidden="1" w:uiPriority="9" w:unhideWhenUsed="1" w:qFormat="1"/>
     <w:lsdException w:name="index 1" w:semiHidden="1" w:unhideWhenUsed="1"/>
     <w:lsdException w:name="index 2" w:semiHidden="1" w:unhideWhenUsed="1"/>
     <w:lsdException w:name="index 3" w:semiHidden="1" w:unhideWhenUsed="1"/>
@@ -3029,22 +2594,22 @@
     <w:lsdException w:name="index 7" w:semiHidden="1" w:unhideWhenUsed="1"/>
     <w:lsdException w:name="index 8" w:semiHidden="1" w:unhideWhenUsed="1"/>
     <w:lsdException w:name="index 9" w:semiHidden="1" w:unhideWhenUsed="1"/>
-    <w:lsdException w:name="toc 1" w:uiPriority="39" w:semiHidden="1" w:unhideWhenUsed="1"/>
-    <w:lsdException w:name="toc 2" w:uiPriority="39" w:semiHidden="1" w:unhideWhenUsed="1"/>
-    <w:lsdException w:name="toc 3" w:uiPriority="39" w:semiHidden="1" w:unhideWhenUsed="1"/>
-    <w:lsdException w:name="toc 4" w:uiPriority="39" w:semiHidden="1" w:unhideWhenUsed="1"/>
-    <w:lsdException w:name="toc 5" w:uiPriority="39" w:semiHidden="1" w:unhideWhenUsed="1"/>
-    <w:lsdException w:name="toc 6" w:uiPriority="39" w:semiHidden="1" w:unhideWhenUsed="1"/>
-    <w:lsdException w:name="toc 7" w:uiPriority="39" w:semiHidden="1" w:unhideWhenUsed="1"/>
-    <w:lsdException w:name="toc 8" w:uiPriority="39" w:semiHidden="1" w:unhideWhenUsed="1"/>
-    <w:lsdException w:name="toc 9" w:uiPriority="39" w:semiHidden="1" w:unhideWhenUsed="1"/>
+    <w:lsdException w:name="toc 1" w:semiHidden="1" w:uiPriority="39" w:unhideWhenUsed="1"/>
+    <w:lsdException w:name="toc 2" w:semiHidden="1" w:uiPriority="39" w:unhideWhenUsed="1"/>
+    <w:lsdException w:name="toc 3" w:semiHidden="1" w:uiPriority="39" w:unhideWhenUsed="1"/>
+    <w:lsdException w:name="toc 4" w:semiHidden="1" w:uiPriority="39" w:unhideWhenUsed="1"/>
+    <w:lsdException w:name="toc 5" w:semiHidden="1" w:uiPriority="39" w:unhideWhenUsed="1"/>
+    <w:lsdException w:name="toc 6" w:semiHidden="1" w:uiPriority="39" w:unhideWhenUsed="1"/>
+    <w:lsdException w:name="toc 7" w:semiHidden="1" w:uiPriority="39" w:unhideWhenUsed="1"/>
+    <w:lsdException w:name="toc 8" w:semiHidden="1" w:uiPriority="39" w:unhideWhenUsed="1"/>
+    <w:lsdException w:name="toc 9" w:semiHidden="1" w:uiPriority="39" w:unhideWhenUsed="1"/>
     <w:lsdException w:name="Normal Indent" w:semiHidden="1" w:unhideWhenUsed="1"/>
     <w:lsdException w:name="footnote text" w:semiHidden="1" w:unhideWhenUsed="1"/>
     <w:lsdException w:name="annotation text" w:semiHidden="1" w:unhideWhenUsed="1"/>
     <w:lsdException w:name="header" w:semiHidden="1" w:unhideWhenUsed="1"/>
     <w:lsdException w:name="footer" w:semiHidden="1" w:unhideWhenUsed="1"/>
     <w:lsdException w:name="index heading" w:semiHidden="1" w:unhideWhenUsed="1"/>
-    <w:lsdException w:name="caption" w:uiPriority="35" w:semiHidden="1" w:unhideWhenUsed="1" w:qFormat="1"/>
+    <w:lsdException w:name="caption" w:semiHidden="1" w:uiPriority="35" w:unhideWhenUsed="1" w:qFormat="1"/>
     <w:lsdException w:name="table of figures" w:semiHidden="1" w:unhideWhenUsed="1"/>
     <w:lsdException w:name="envelope address" w:semiHidden="1" w:unhideWhenUsed="1"/>
     <w:lsdException w:name="envelope return" w:semiHidden="1" w:unhideWhenUsed="1"/>
@@ -3075,7 +2640,7 @@
     <w:lsdException w:name="Title" w:uiPriority="10" w:qFormat="1"/>
     <w:lsdException w:name="Closing" w:semiHidden="1" w:unhideWhenUsed="1"/>
     <w:lsdException w:name="Signature" w:semiHidden="1" w:unhideWhenUsed="1"/>
-    <w:lsdException w:name="Default Paragraph Font" w:uiPriority="1" w:semiHidden="1" w:unhideWhenUsed="1"/>
+    <w:lsdException w:name="Default Paragraph Font" w:semiHidden="1" w:uiPriority="1" w:unhideWhenUsed="1"/>
     <w:lsdException w:name="Body Text" w:semiHidden="1" w:unhideWhenUsed="1"/>
     <w:lsdException w:name="Body Text Indent" w:semiHidden="1" w:unhideWhenUsed="1"/>
     <w:lsdException w:name="List Continue" w:semiHidden="1" w:unhideWhenUsed="1"/>
@@ -3115,6 +2680,7 @@
     <w:lsdException w:name="HTML Sample" w:semiHidden="1" w:unhideWhenUsed="1"/>
     <w:lsdException w:name="HTML Typewriter" w:semiHidden="1" w:unhideWhenUsed="1"/>
     <w:lsdException w:name="HTML Variable" w:semiHidden="1" w:unhideWhenUsed="1"/>
+    <w:lsdException w:name="Normal Table" w:semiHidden="1" w:unhideWhenUsed="1"/>
     <w:lsdException w:name="annotation subject" w:semiHidden="1" w:unhideWhenUsed="1"/>
     <w:lsdException w:name="No List" w:semiHidden="1" w:unhideWhenUsed="1"/>
     <w:lsdException w:name="Outline List 1" w:semiHidden="1" w:unhideWhenUsed="1"/>
@@ -3161,8 +2727,10 @@
     <w:lsdException w:name="Table Subtle 2" w:semiHidden="1" w:unhideWhenUsed="1"/>
     <w:lsdException w:name="Table Web 1" w:semiHidden="1" w:unhideWhenUsed="1"/>
     <w:lsdException w:name="Table Web 2" w:semiHidden="1" w:unhideWhenUsed="1"/>
+    <w:lsdException w:name="Table Web 3" w:semiHidden="1" w:unhideWhenUsed="1"/>
     <w:lsdException w:name="Balloon Text" w:semiHidden="1" w:unhideWhenUsed="1"/>
     <w:lsdException w:name="Table Grid" w:uiPriority="39"/>
+    <w:lsdException w:name="Table Theme" w:semiHidden="1" w:unhideWhenUsed="1"/>
     <w:lsdException w:name="Placeholder Text" w:semiHidden="1"/>
     <w:lsdException w:name="No Spacing" w:uiPriority="1" w:qFormat="1"/>
     <w:lsdException w:name="Light Shading" w:uiPriority="60"/>
@@ -3272,8 +2840,8 @@
     <w:lsdException w:name="Subtle Reference" w:uiPriority="31" w:qFormat="1"/>
     <w:lsdException w:name="Intense Reference" w:uiPriority="32" w:qFormat="1"/>
     <w:lsdException w:name="Book Title" w:uiPriority="33" w:qFormat="1"/>
-    <w:lsdException w:name="Bibliography" w:uiPriority="37" w:semiHidden="1" w:unhideWhenUsed="1"/>
-    <w:lsdException w:name="TOC Heading" w:uiPriority="39" w:semiHidden="1" w:unhideWhenUsed="1" w:qFormat="1"/>
+    <w:lsdException w:name="Bibliography" w:semiHidden="1" w:uiPriority="37" w:unhideWhenUsed="1"/>
+    <w:lsdException w:name="TOC Heading" w:semiHidden="1" w:uiPriority="39" w:unhideWhenUsed="1" w:qFormat="1"/>
     <w:lsdException w:name="Plain Table 1" w:uiPriority="41"/>
     <w:lsdException w:name="Plain Table 2" w:uiPriority="42"/>
     <w:lsdException w:name="Plain Table 3" w:uiPriority="43"/>
@@ -3384,17 +2952,17 @@
     <w:lsdException w:name="Unresolved Mention" w:semiHidden="1" w:unhideWhenUsed="1"/>
     <w:lsdException w:name="Smart Link" w:semiHidden="1" w:unhideWhenUsed="1"/>
   </w:latentStyles>
-  <w:style w:type="paragraph" w:styleId="Normal" w:default="1">
+  <w:style w:type="paragraph" w:default="1" w:styleId="Normal">
     <w:name w:val="Normal"/>
     <w:qFormat/>
   </w:style>
-  <w:style w:type="character" w:styleId="Fuentedeprrafopredeter" w:default="1">
+  <w:style w:type="character" w:default="1" w:styleId="Fuentedeprrafopredeter">
     <w:name w:val="Default Paragraph Font"/>
     <w:uiPriority w:val="1"/>
     <w:semiHidden/>
     <w:unhideWhenUsed/>
   </w:style>
-  <w:style w:type="table" w:styleId="Tablanormal" w:default="1">
+  <w:style w:type="table" w:default="1" w:styleId="Tablanormal">
     <w:name w:val="Normal Table"/>
     <w:uiPriority w:val="99"/>
     <w:semiHidden/>
@@ -3409,7 +2977,7 @@
       </w:tblCellMar>
     </w:tblPr>
   </w:style>
-  <w:style w:type="numbering" w:styleId="Sinlista" w:default="1">
+  <w:style w:type="numbering" w:default="1" w:styleId="Sinlista">
     <w:name w:val="No List"/>
     <w:uiPriority w:val="99"/>
     <w:semiHidden/>
@@ -3425,23 +2993,23 @@
     </w:pPr>
     <w:tblPr>
       <w:tblBorders>
-        <w:top w:val="single" w:color="auto" w:sz="4" w:space="0"/>
-        <w:left w:val="single" w:color="auto" w:sz="4" w:space="0"/>
-        <w:bottom w:val="single" w:color="auto" w:sz="4" w:space="0"/>
-        <w:right w:val="single" w:color="auto" w:sz="4" w:space="0"/>
-        <w:insideH w:val="single" w:color="auto" w:sz="4" w:space="0"/>
-        <w:insideV w:val="single" w:color="auto" w:sz="4" w:space="0"/>
+        <w:top w:val="single" w:sz="4" w:space="0" w:color="auto"/>
+        <w:left w:val="single" w:sz="4" w:space="0" w:color="auto"/>
+        <w:bottom w:val="single" w:sz="4" w:space="0" w:color="auto"/>
+        <w:right w:val="single" w:sz="4" w:space="0" w:color="auto"/>
+        <w:insideH w:val="single" w:sz="4" w:space="0" w:color="auto"/>
+        <w:insideV w:val="single" w:sz="4" w:space="0" w:color="auto"/>
       </w:tblBorders>
     </w:tblPr>
   </w:style>
-  <w:style xmlns:w14="http://schemas.microsoft.com/office/word/2010/wordml" xmlns:mc="http://schemas.openxmlformats.org/markup-compatibility/2006" xmlns:w="http://schemas.openxmlformats.org/wordprocessingml/2006/main" w:type="paragraph" w:styleId="ListParagraph" mc:Ignorable="w14">
-    <w:name xmlns:w="http://schemas.openxmlformats.org/wordprocessingml/2006/main" w:val="List Paragraph"/>
-    <w:basedOn xmlns:w="http://schemas.openxmlformats.org/wordprocessingml/2006/main" w:val="Normal"/>
-    <w:uiPriority xmlns:w="http://schemas.openxmlformats.org/wordprocessingml/2006/main" w:val="34"/>
-    <w:qFormat xmlns:w="http://schemas.openxmlformats.org/wordprocessingml/2006/main"/>
-    <w:pPr xmlns:w="http://schemas.openxmlformats.org/wordprocessingml/2006/main">
-      <w:ind xmlns:w="http://schemas.openxmlformats.org/wordprocessingml/2006/main" w:left="720"/>
-      <w:contextualSpacing xmlns:w="http://schemas.openxmlformats.org/wordprocessingml/2006/main"/>
+  <w:style w:type="paragraph" w:styleId="Prrafodelista">
+    <w:name w:val="List Paragraph"/>
+    <w:basedOn w:val="Normal"/>
+    <w:uiPriority w:val="34"/>
+    <w:qFormat/>
+    <w:pPr>
+      <w:ind w:left="720"/>
+      <w:contextualSpacing/>
     </w:pPr>
   </w:style>
 </w:styles>

</xml_diff>